<commit_message>
finished the help site.
</commit_message>
<xml_diff>
--- a/docu/Docu_StreamTogether.docx
+++ b/docu/Docu_StreamTogether.docx
@@ -30,6 +30,13 @@
     </w:p>
     <w:sdt>
       <w:sdtPr>
+        <w:rPr>
+          <w:rFonts w:asciiTheme="minorHAnsi" w:eastAsiaTheme="minorHAnsi" w:hAnsiTheme="minorHAnsi" w:cstheme="minorBidi"/>
+          <w:color w:val="auto"/>
+          <w:sz w:val="22"/>
+          <w:szCs w:val="22"/>
+          <w:lang w:eastAsia="en-US"/>
+        </w:rPr>
         <w:id w:val="1009567765"/>
         <w:docPartObj>
           <w:docPartGallery w:val="Table of Contents"/>
@@ -38,13 +45,8 @@
       </w:sdtPr>
       <w:sdtEndPr>
         <w:rPr>
-          <w:rFonts w:asciiTheme="minorHAnsi" w:eastAsiaTheme="minorHAnsi" w:hAnsiTheme="minorHAnsi" w:cstheme="minorBidi"/>
           <w:b/>
           <w:bCs/>
-          <w:color w:val="auto"/>
-          <w:sz w:val="22"/>
-          <w:szCs w:val="22"/>
-          <w:lang w:eastAsia="en-US"/>
         </w:rPr>
       </w:sdtEndPr>
       <w:sdtContent>
@@ -77,14 +79,14 @@
           <w:r>
             <w:fldChar w:fldCharType="separate"/>
           </w:r>
-          <w:hyperlink w:anchor="_Toc512603751" w:history="1">
+          <w:hyperlink w:anchor="_Toc513892511" w:history="1">
             <w:r>
               <w:rPr>
                 <w:rStyle w:val="Hyperlink"/>
                 <w:b/>
                 <w:noProof/>
               </w:rPr>
-              <w:t>Die Idee</w:t>
+              <w:t>Das Team</w:t>
             </w:r>
             <w:r>
               <w:rPr>
@@ -105,7 +107,217 @@
                 <w:noProof/>
                 <w:webHidden/>
               </w:rPr>
-              <w:instrText xml:space="preserve"> PAGEREF _Toc512603751 \h </w:instrText>
+              <w:instrText xml:space="preserve"> PAGEREF _Toc513892511 \h </w:instrText>
+            </w:r>
+            <w:r>
+              <w:rPr>
+                <w:noProof/>
+                <w:webHidden/>
+              </w:rPr>
+            </w:r>
+            <w:r>
+              <w:rPr>
+                <w:noProof/>
+                <w:webHidden/>
+              </w:rPr>
+              <w:fldChar w:fldCharType="separate"/>
+            </w:r>
+            <w:r>
+              <w:rPr>
+                <w:noProof/>
+                <w:webHidden/>
+              </w:rPr>
+              <w:t>2</w:t>
+            </w:r>
+            <w:r>
+              <w:rPr>
+                <w:noProof/>
+                <w:webHidden/>
+              </w:rPr>
+              <w:fldChar w:fldCharType="end"/>
+            </w:r>
+          </w:hyperlink>
+        </w:p>
+        <w:p>
+          <w:pPr>
+            <w:pStyle w:val="Verzeichnis2"/>
+            <w:tabs>
+              <w:tab w:val="right" w:leader="dot" w:pos="9062"/>
+            </w:tabs>
+            <w:rPr>
+              <w:rFonts w:eastAsiaTheme="minorEastAsia"/>
+              <w:noProof/>
+              <w:lang w:eastAsia="de-DE"/>
+            </w:rPr>
+          </w:pPr>
+          <w:hyperlink w:anchor="_Toc513892512" w:history="1">
+            <w:r>
+              <w:rPr>
+                <w:rStyle w:val="Hyperlink"/>
+                <w:noProof/>
+              </w:rPr>
+              <w:t>Alexander Klapdor</w:t>
+            </w:r>
+            <w:r>
+              <w:rPr>
+                <w:noProof/>
+                <w:webHidden/>
+              </w:rPr>
+              <w:tab/>
+            </w:r>
+            <w:r>
+              <w:rPr>
+                <w:noProof/>
+                <w:webHidden/>
+              </w:rPr>
+              <w:fldChar w:fldCharType="begin"/>
+            </w:r>
+            <w:r>
+              <w:rPr>
+                <w:noProof/>
+                <w:webHidden/>
+              </w:rPr>
+              <w:instrText xml:space="preserve"> PAGEREF _Toc513892512 \h </w:instrText>
+            </w:r>
+            <w:r>
+              <w:rPr>
+                <w:noProof/>
+                <w:webHidden/>
+              </w:rPr>
+            </w:r>
+            <w:r>
+              <w:rPr>
+                <w:noProof/>
+                <w:webHidden/>
+              </w:rPr>
+              <w:fldChar w:fldCharType="separate"/>
+            </w:r>
+            <w:r>
+              <w:rPr>
+                <w:noProof/>
+                <w:webHidden/>
+              </w:rPr>
+              <w:t>2</w:t>
+            </w:r>
+            <w:r>
+              <w:rPr>
+                <w:noProof/>
+                <w:webHidden/>
+              </w:rPr>
+              <w:fldChar w:fldCharType="end"/>
+            </w:r>
+          </w:hyperlink>
+        </w:p>
+        <w:p>
+          <w:pPr>
+            <w:pStyle w:val="Verzeichnis2"/>
+            <w:tabs>
+              <w:tab w:val="right" w:leader="dot" w:pos="9062"/>
+            </w:tabs>
+            <w:rPr>
+              <w:rFonts w:eastAsiaTheme="minorEastAsia"/>
+              <w:noProof/>
+              <w:lang w:eastAsia="de-DE"/>
+            </w:rPr>
+          </w:pPr>
+          <w:hyperlink w:anchor="_Toc513892513" w:history="1">
+            <w:r>
+              <w:rPr>
+                <w:rStyle w:val="Hyperlink"/>
+                <w:noProof/>
+              </w:rPr>
+              <w:t>Arian Moser</w:t>
+            </w:r>
+            <w:r>
+              <w:rPr>
+                <w:noProof/>
+                <w:webHidden/>
+              </w:rPr>
+              <w:tab/>
+            </w:r>
+            <w:r>
+              <w:rPr>
+                <w:noProof/>
+                <w:webHidden/>
+              </w:rPr>
+              <w:fldChar w:fldCharType="begin"/>
+            </w:r>
+            <w:r>
+              <w:rPr>
+                <w:noProof/>
+                <w:webHidden/>
+              </w:rPr>
+              <w:instrText xml:space="preserve"> PAGEREF _Toc513892513 \h </w:instrText>
+            </w:r>
+            <w:r>
+              <w:rPr>
+                <w:noProof/>
+                <w:webHidden/>
+              </w:rPr>
+            </w:r>
+            <w:r>
+              <w:rPr>
+                <w:noProof/>
+                <w:webHidden/>
+              </w:rPr>
+              <w:fldChar w:fldCharType="separate"/>
+            </w:r>
+            <w:r>
+              <w:rPr>
+                <w:noProof/>
+                <w:webHidden/>
+              </w:rPr>
+              <w:t>2</w:t>
+            </w:r>
+            <w:r>
+              <w:rPr>
+                <w:noProof/>
+                <w:webHidden/>
+              </w:rPr>
+              <w:fldChar w:fldCharType="end"/>
+            </w:r>
+          </w:hyperlink>
+        </w:p>
+        <w:p>
+          <w:pPr>
+            <w:pStyle w:val="Verzeichnis2"/>
+            <w:tabs>
+              <w:tab w:val="right" w:leader="dot" w:pos="9062"/>
+            </w:tabs>
+            <w:rPr>
+              <w:rFonts w:eastAsiaTheme="minorEastAsia"/>
+              <w:noProof/>
+              <w:lang w:eastAsia="de-DE"/>
+            </w:rPr>
+          </w:pPr>
+          <w:hyperlink w:anchor="_Toc513892514" w:history="1">
+            <w:r>
+              <w:rPr>
+                <w:rStyle w:val="Hyperlink"/>
+                <w:noProof/>
+              </w:rPr>
+              <w:t>Christian Car</w:t>
+            </w:r>
+            <w:r>
+              <w:rPr>
+                <w:noProof/>
+                <w:webHidden/>
+              </w:rPr>
+              <w:tab/>
+            </w:r>
+            <w:r>
+              <w:rPr>
+                <w:noProof/>
+                <w:webHidden/>
+              </w:rPr>
+              <w:fldChar w:fldCharType="begin"/>
+            </w:r>
+            <w:r>
+              <w:rPr>
+                <w:noProof/>
+                <w:webHidden/>
+              </w:rPr>
+              <w:instrText xml:space="preserve"> PAGEREF _Toc513892514 \h </w:instrText>
             </w:r>
             <w:r>
               <w:rPr>
@@ -148,13 +360,84 @@
               <w:lang w:eastAsia="de-DE"/>
             </w:rPr>
           </w:pPr>
-          <w:hyperlink w:anchor="_Toc512603752" w:history="1">
+          <w:hyperlink w:anchor="_Toc513892515" w:history="1">
             <w:r>
               <w:rPr>
                 <w:rStyle w:val="Hyperlink"/>
                 <w:b/>
                 <w:noProof/>
               </w:rPr>
+              <w:t>Die Idee</w:t>
+            </w:r>
+            <w:r>
+              <w:rPr>
+                <w:noProof/>
+                <w:webHidden/>
+              </w:rPr>
+              <w:tab/>
+            </w:r>
+            <w:r>
+              <w:rPr>
+                <w:noProof/>
+                <w:webHidden/>
+              </w:rPr>
+              <w:fldChar w:fldCharType="begin"/>
+            </w:r>
+            <w:r>
+              <w:rPr>
+                <w:noProof/>
+                <w:webHidden/>
+              </w:rPr>
+              <w:instrText xml:space="preserve"> PAGEREF _Toc513892515 \h </w:instrText>
+            </w:r>
+            <w:r>
+              <w:rPr>
+                <w:noProof/>
+                <w:webHidden/>
+              </w:rPr>
+            </w:r>
+            <w:r>
+              <w:rPr>
+                <w:noProof/>
+                <w:webHidden/>
+              </w:rPr>
+              <w:fldChar w:fldCharType="separate"/>
+            </w:r>
+            <w:r>
+              <w:rPr>
+                <w:noProof/>
+                <w:webHidden/>
+              </w:rPr>
+              <w:t>3</w:t>
+            </w:r>
+            <w:r>
+              <w:rPr>
+                <w:noProof/>
+                <w:webHidden/>
+              </w:rPr>
+              <w:fldChar w:fldCharType="end"/>
+            </w:r>
+          </w:hyperlink>
+        </w:p>
+        <w:p>
+          <w:pPr>
+            <w:pStyle w:val="Verzeichnis1"/>
+            <w:tabs>
+              <w:tab w:val="right" w:leader="dot" w:pos="9062"/>
+            </w:tabs>
+            <w:rPr>
+              <w:rFonts w:eastAsiaTheme="minorEastAsia"/>
+              <w:noProof/>
+              <w:lang w:eastAsia="de-DE"/>
+            </w:rPr>
+          </w:pPr>
+          <w:hyperlink w:anchor="_Toc513892516" w:history="1">
+            <w:r>
+              <w:rPr>
+                <w:rStyle w:val="Hyperlink"/>
+                <w:b/>
+                <w:noProof/>
+              </w:rPr>
               <w:t>Das Portal - Übersicht</w:t>
             </w:r>
             <w:r>
@@ -176,7 +459,7 @@
                 <w:noProof/>
                 <w:webHidden/>
               </w:rPr>
-              <w:instrText xml:space="preserve"> PAGEREF _Toc512603752 \h </w:instrText>
+              <w:instrText xml:space="preserve"> PAGEREF _Toc513892516 \h </w:instrText>
             </w:r>
             <w:r>
               <w:rPr>
@@ -196,7 +479,7 @@
                 <w:noProof/>
                 <w:webHidden/>
               </w:rPr>
-              <w:t>2</w:t>
+              <w:t>3</w:t>
             </w:r>
             <w:r>
               <w:rPr>
@@ -219,7 +502,7 @@
               <w:lang w:eastAsia="de-DE"/>
             </w:rPr>
           </w:pPr>
-          <w:hyperlink w:anchor="_Toc512603753" w:history="1">
+          <w:hyperlink w:anchor="_Toc513892517" w:history="1">
             <w:r>
               <w:rPr>
                 <w:rStyle w:val="Hyperlink"/>
@@ -246,7 +529,7 @@
                 <w:noProof/>
                 <w:webHidden/>
               </w:rPr>
-              <w:instrText xml:space="preserve"> PAGEREF _Toc512603753 \h </w:instrText>
+              <w:instrText xml:space="preserve"> PAGEREF _Toc513892517 \h </w:instrText>
             </w:r>
             <w:r>
               <w:rPr>
@@ -266,7 +549,7 @@
                 <w:noProof/>
                 <w:webHidden/>
               </w:rPr>
-              <w:t>2</w:t>
+              <w:t>3</w:t>
             </w:r>
             <w:r>
               <w:rPr>
@@ -289,7 +572,7 @@
               <w:lang w:eastAsia="de-DE"/>
             </w:rPr>
           </w:pPr>
-          <w:hyperlink w:anchor="_Toc512603754" w:history="1">
+          <w:hyperlink w:anchor="_Toc513892518" w:history="1">
             <w:r>
               <w:rPr>
                 <w:rStyle w:val="Hyperlink"/>
@@ -316,7 +599,7 @@
                 <w:noProof/>
                 <w:webHidden/>
               </w:rPr>
-              <w:instrText xml:space="preserve"> PAGEREF _Toc512603754 \h </w:instrText>
+              <w:instrText xml:space="preserve"> PAGEREF _Toc513892518 \h </w:instrText>
             </w:r>
             <w:r>
               <w:rPr>
@@ -336,7 +619,7 @@
                 <w:noProof/>
                 <w:webHidden/>
               </w:rPr>
-              <w:t>2</w:t>
+              <w:t>3</w:t>
             </w:r>
             <w:r>
               <w:rPr>
@@ -359,7 +642,7 @@
               <w:lang w:eastAsia="de-DE"/>
             </w:rPr>
           </w:pPr>
-          <w:hyperlink w:anchor="_Toc512603755" w:history="1">
+          <w:hyperlink w:anchor="_Toc513892519" w:history="1">
             <w:r>
               <w:rPr>
                 <w:rStyle w:val="Hyperlink"/>
@@ -386,7 +669,7 @@
                 <w:noProof/>
                 <w:webHidden/>
               </w:rPr>
-              <w:instrText xml:space="preserve"> PAGEREF _Toc512603755 \h </w:instrText>
+              <w:instrText xml:space="preserve"> PAGEREF _Toc513892519 \h </w:instrText>
             </w:r>
             <w:r>
               <w:rPr>
@@ -406,7 +689,7 @@
                 <w:noProof/>
                 <w:webHidden/>
               </w:rPr>
-              <w:t>3</w:t>
+              <w:t>4</w:t>
             </w:r>
             <w:r>
               <w:rPr>
@@ -429,7 +712,7 @@
               <w:lang w:eastAsia="de-DE"/>
             </w:rPr>
           </w:pPr>
-          <w:hyperlink w:anchor="_Toc512603756" w:history="1">
+          <w:hyperlink w:anchor="_Toc513892520" w:history="1">
             <w:r>
               <w:rPr>
                 <w:rStyle w:val="Hyperlink"/>
@@ -456,7 +739,7 @@
                 <w:noProof/>
                 <w:webHidden/>
               </w:rPr>
-              <w:instrText xml:space="preserve"> PAGEREF _Toc512603756 \h </w:instrText>
+              <w:instrText xml:space="preserve"> PAGEREF _Toc513892520 \h </w:instrText>
             </w:r>
             <w:r>
               <w:rPr>
@@ -476,7 +759,7 @@
                 <w:noProof/>
                 <w:webHidden/>
               </w:rPr>
-              <w:t>3</w:t>
+              <w:t>4</w:t>
             </w:r>
             <w:r>
               <w:rPr>
@@ -499,7 +782,7 @@
               <w:lang w:eastAsia="de-DE"/>
             </w:rPr>
           </w:pPr>
-          <w:hyperlink w:anchor="_Toc512603757" w:history="1">
+          <w:hyperlink w:anchor="_Toc513892521" w:history="1">
             <w:r>
               <w:rPr>
                 <w:rStyle w:val="Hyperlink"/>
@@ -526,7 +809,7 @@
                 <w:noProof/>
                 <w:webHidden/>
               </w:rPr>
-              <w:instrText xml:space="preserve"> PAGEREF _Toc512603757 \h </w:instrText>
+              <w:instrText xml:space="preserve"> PAGEREF _Toc513892521 \h </w:instrText>
             </w:r>
             <w:r>
               <w:rPr>
@@ -546,7 +829,7 @@
                 <w:noProof/>
                 <w:webHidden/>
               </w:rPr>
-              <w:t>3</w:t>
+              <w:t>4</w:t>
             </w:r>
             <w:r>
               <w:rPr>
@@ -569,7 +852,7 @@
               <w:lang w:eastAsia="de-DE"/>
             </w:rPr>
           </w:pPr>
-          <w:hyperlink w:anchor="_Toc512603758" w:history="1">
+          <w:hyperlink w:anchor="_Toc513892522" w:history="1">
             <w:r>
               <w:rPr>
                 <w:rStyle w:val="Hyperlink"/>
@@ -596,7 +879,7 @@
                 <w:noProof/>
                 <w:webHidden/>
               </w:rPr>
-              <w:instrText xml:space="preserve"> PAGEREF _Toc512603758 \h </w:instrText>
+              <w:instrText xml:space="preserve"> PAGEREF _Toc513892522 \h </w:instrText>
             </w:r>
             <w:r>
               <w:rPr>
@@ -616,7 +899,7 @@
                 <w:noProof/>
                 <w:webHidden/>
               </w:rPr>
-              <w:t>3</w:t>
+              <w:t>4</w:t>
             </w:r>
             <w:r>
               <w:rPr>
@@ -639,7 +922,7 @@
               <w:lang w:eastAsia="de-DE"/>
             </w:rPr>
           </w:pPr>
-          <w:hyperlink w:anchor="_Toc512603759" w:history="1">
+          <w:hyperlink w:anchor="_Toc513892523" w:history="1">
             <w:r>
               <w:rPr>
                 <w:rStyle w:val="Hyperlink"/>
@@ -666,7 +949,7 @@
                 <w:noProof/>
                 <w:webHidden/>
               </w:rPr>
-              <w:instrText xml:space="preserve"> PAGEREF _Toc512603759 \h </w:instrText>
+              <w:instrText xml:space="preserve"> PAGEREF _Toc513892523 \h </w:instrText>
             </w:r>
             <w:r>
               <w:rPr>
@@ -686,7 +969,7 @@
                 <w:noProof/>
                 <w:webHidden/>
               </w:rPr>
-              <w:t>3</w:t>
+              <w:t>4</w:t>
             </w:r>
             <w:r>
               <w:rPr>
@@ -709,7 +992,7 @@
               <w:lang w:eastAsia="de-DE"/>
             </w:rPr>
           </w:pPr>
-          <w:hyperlink w:anchor="_Toc512603760" w:history="1">
+          <w:hyperlink w:anchor="_Toc513892524" w:history="1">
             <w:r>
               <w:rPr>
                 <w:rStyle w:val="Hyperlink"/>
@@ -737,7 +1020,7 @@
                 <w:noProof/>
                 <w:webHidden/>
               </w:rPr>
-              <w:instrText xml:space="preserve"> PAGEREF _Toc512603760 \h </w:instrText>
+              <w:instrText xml:space="preserve"> PAGEREF _Toc513892524 \h </w:instrText>
             </w:r>
             <w:r>
               <w:rPr>
@@ -757,7 +1040,921 @@
                 <w:noProof/>
                 <w:webHidden/>
               </w:rPr>
-              <w:t>5</w:t>
+              <w:t>6</w:t>
+            </w:r>
+            <w:r>
+              <w:rPr>
+                <w:noProof/>
+                <w:webHidden/>
+              </w:rPr>
+              <w:fldChar w:fldCharType="end"/>
+            </w:r>
+          </w:hyperlink>
+        </w:p>
+        <w:p>
+          <w:pPr>
+            <w:pStyle w:val="Verzeichnis2"/>
+            <w:tabs>
+              <w:tab w:val="right" w:leader="dot" w:pos="9062"/>
+            </w:tabs>
+            <w:rPr>
+              <w:rFonts w:eastAsiaTheme="minorEastAsia"/>
+              <w:noProof/>
+              <w:lang w:eastAsia="de-DE"/>
+            </w:rPr>
+          </w:pPr>
+          <w:hyperlink w:anchor="_Toc513892525" w:history="1">
+            <w:r>
+              <w:rPr>
+                <w:rStyle w:val="Hyperlink"/>
+                <w:noProof/>
+              </w:rPr>
+              <w:t>Node.js</w:t>
+            </w:r>
+            <w:r>
+              <w:rPr>
+                <w:noProof/>
+                <w:webHidden/>
+              </w:rPr>
+              <w:tab/>
+            </w:r>
+            <w:r>
+              <w:rPr>
+                <w:noProof/>
+                <w:webHidden/>
+              </w:rPr>
+              <w:fldChar w:fldCharType="begin"/>
+            </w:r>
+            <w:r>
+              <w:rPr>
+                <w:noProof/>
+                <w:webHidden/>
+              </w:rPr>
+              <w:instrText xml:space="preserve"> PAGEREF _Toc513892525 \h </w:instrText>
+            </w:r>
+            <w:r>
+              <w:rPr>
+                <w:noProof/>
+                <w:webHidden/>
+              </w:rPr>
+            </w:r>
+            <w:r>
+              <w:rPr>
+                <w:noProof/>
+                <w:webHidden/>
+              </w:rPr>
+              <w:fldChar w:fldCharType="separate"/>
+            </w:r>
+            <w:r>
+              <w:rPr>
+                <w:noProof/>
+                <w:webHidden/>
+              </w:rPr>
+              <w:t>6</w:t>
+            </w:r>
+            <w:r>
+              <w:rPr>
+                <w:noProof/>
+                <w:webHidden/>
+              </w:rPr>
+              <w:fldChar w:fldCharType="end"/>
+            </w:r>
+          </w:hyperlink>
+        </w:p>
+        <w:p>
+          <w:pPr>
+            <w:pStyle w:val="Verzeichnis2"/>
+            <w:tabs>
+              <w:tab w:val="right" w:leader="dot" w:pos="9062"/>
+            </w:tabs>
+            <w:rPr>
+              <w:rFonts w:eastAsiaTheme="minorEastAsia"/>
+              <w:noProof/>
+              <w:lang w:eastAsia="de-DE"/>
+            </w:rPr>
+          </w:pPr>
+          <w:hyperlink w:anchor="_Toc513892526" w:history="1">
+            <w:r>
+              <w:rPr>
+                <w:rStyle w:val="Hyperlink"/>
+                <w:noProof/>
+              </w:rPr>
+              <w:t>React</w:t>
+            </w:r>
+            <w:r>
+              <w:rPr>
+                <w:noProof/>
+                <w:webHidden/>
+              </w:rPr>
+              <w:tab/>
+            </w:r>
+            <w:r>
+              <w:rPr>
+                <w:noProof/>
+                <w:webHidden/>
+              </w:rPr>
+              <w:fldChar w:fldCharType="begin"/>
+            </w:r>
+            <w:r>
+              <w:rPr>
+                <w:noProof/>
+                <w:webHidden/>
+              </w:rPr>
+              <w:instrText xml:space="preserve"> PAGEREF _Toc513892526 \h </w:instrText>
+            </w:r>
+            <w:r>
+              <w:rPr>
+                <w:noProof/>
+                <w:webHidden/>
+              </w:rPr>
+            </w:r>
+            <w:r>
+              <w:rPr>
+                <w:noProof/>
+                <w:webHidden/>
+              </w:rPr>
+              <w:fldChar w:fldCharType="separate"/>
+            </w:r>
+            <w:r>
+              <w:rPr>
+                <w:noProof/>
+                <w:webHidden/>
+              </w:rPr>
+              <w:t>6</w:t>
+            </w:r>
+            <w:r>
+              <w:rPr>
+                <w:noProof/>
+                <w:webHidden/>
+              </w:rPr>
+              <w:fldChar w:fldCharType="end"/>
+            </w:r>
+          </w:hyperlink>
+        </w:p>
+        <w:p>
+          <w:pPr>
+            <w:pStyle w:val="Verzeichnis2"/>
+            <w:tabs>
+              <w:tab w:val="right" w:leader="dot" w:pos="9062"/>
+            </w:tabs>
+            <w:rPr>
+              <w:rFonts w:eastAsiaTheme="minorEastAsia"/>
+              <w:noProof/>
+              <w:lang w:eastAsia="de-DE"/>
+            </w:rPr>
+          </w:pPr>
+          <w:hyperlink w:anchor="_Toc513892527" w:history="1">
+            <w:r>
+              <w:rPr>
+                <w:rStyle w:val="Hyperlink"/>
+                <w:noProof/>
+              </w:rPr>
+              <w:t>Semantic UI React</w:t>
+            </w:r>
+            <w:r>
+              <w:rPr>
+                <w:noProof/>
+                <w:webHidden/>
+              </w:rPr>
+              <w:tab/>
+            </w:r>
+            <w:r>
+              <w:rPr>
+                <w:noProof/>
+                <w:webHidden/>
+              </w:rPr>
+              <w:fldChar w:fldCharType="begin"/>
+            </w:r>
+            <w:r>
+              <w:rPr>
+                <w:noProof/>
+                <w:webHidden/>
+              </w:rPr>
+              <w:instrText xml:space="preserve"> PAGEREF _Toc513892527 \h </w:instrText>
+            </w:r>
+            <w:r>
+              <w:rPr>
+                <w:noProof/>
+                <w:webHidden/>
+              </w:rPr>
+            </w:r>
+            <w:r>
+              <w:rPr>
+                <w:noProof/>
+                <w:webHidden/>
+              </w:rPr>
+              <w:fldChar w:fldCharType="separate"/>
+            </w:r>
+            <w:r>
+              <w:rPr>
+                <w:noProof/>
+                <w:webHidden/>
+              </w:rPr>
+              <w:t>6</w:t>
+            </w:r>
+            <w:r>
+              <w:rPr>
+                <w:noProof/>
+                <w:webHidden/>
+              </w:rPr>
+              <w:fldChar w:fldCharType="end"/>
+            </w:r>
+          </w:hyperlink>
+        </w:p>
+        <w:p>
+          <w:pPr>
+            <w:pStyle w:val="Verzeichnis2"/>
+            <w:tabs>
+              <w:tab w:val="right" w:leader="dot" w:pos="9062"/>
+            </w:tabs>
+            <w:rPr>
+              <w:rFonts w:eastAsiaTheme="minorEastAsia"/>
+              <w:noProof/>
+              <w:lang w:eastAsia="de-DE"/>
+            </w:rPr>
+          </w:pPr>
+          <w:hyperlink w:anchor="_Toc513892528" w:history="1">
+            <w:r>
+              <w:rPr>
+                <w:rStyle w:val="Hyperlink"/>
+                <w:noProof/>
+              </w:rPr>
+              <w:t>NEXT.JS</w:t>
+            </w:r>
+            <w:r>
+              <w:rPr>
+                <w:noProof/>
+                <w:webHidden/>
+              </w:rPr>
+              <w:tab/>
+            </w:r>
+            <w:r>
+              <w:rPr>
+                <w:noProof/>
+                <w:webHidden/>
+              </w:rPr>
+              <w:fldChar w:fldCharType="begin"/>
+            </w:r>
+            <w:r>
+              <w:rPr>
+                <w:noProof/>
+                <w:webHidden/>
+              </w:rPr>
+              <w:instrText xml:space="preserve"> PAGEREF _Toc513892528 \h </w:instrText>
+            </w:r>
+            <w:r>
+              <w:rPr>
+                <w:noProof/>
+                <w:webHidden/>
+              </w:rPr>
+            </w:r>
+            <w:r>
+              <w:rPr>
+                <w:noProof/>
+                <w:webHidden/>
+              </w:rPr>
+              <w:fldChar w:fldCharType="separate"/>
+            </w:r>
+            <w:r>
+              <w:rPr>
+                <w:noProof/>
+                <w:webHidden/>
+              </w:rPr>
+              <w:t>6</w:t>
+            </w:r>
+            <w:r>
+              <w:rPr>
+                <w:noProof/>
+                <w:webHidden/>
+              </w:rPr>
+              <w:fldChar w:fldCharType="end"/>
+            </w:r>
+          </w:hyperlink>
+        </w:p>
+        <w:p>
+          <w:pPr>
+            <w:pStyle w:val="Verzeichnis2"/>
+            <w:tabs>
+              <w:tab w:val="right" w:leader="dot" w:pos="9062"/>
+            </w:tabs>
+            <w:rPr>
+              <w:rFonts w:eastAsiaTheme="minorEastAsia"/>
+              <w:noProof/>
+              <w:lang w:eastAsia="de-DE"/>
+            </w:rPr>
+          </w:pPr>
+          <w:hyperlink w:anchor="_Toc513892529" w:history="1">
+            <w:r>
+              <w:rPr>
+                <w:rStyle w:val="Hyperlink"/>
+                <w:noProof/>
+              </w:rPr>
+              <w:t>MySQL</w:t>
+            </w:r>
+            <w:r>
+              <w:rPr>
+                <w:noProof/>
+                <w:webHidden/>
+              </w:rPr>
+              <w:tab/>
+            </w:r>
+            <w:r>
+              <w:rPr>
+                <w:noProof/>
+                <w:webHidden/>
+              </w:rPr>
+              <w:fldChar w:fldCharType="begin"/>
+            </w:r>
+            <w:r>
+              <w:rPr>
+                <w:noProof/>
+                <w:webHidden/>
+              </w:rPr>
+              <w:instrText xml:space="preserve"> PAGEREF _Toc513892529 \h </w:instrText>
+            </w:r>
+            <w:r>
+              <w:rPr>
+                <w:noProof/>
+                <w:webHidden/>
+              </w:rPr>
+            </w:r>
+            <w:r>
+              <w:rPr>
+                <w:noProof/>
+                <w:webHidden/>
+              </w:rPr>
+              <w:fldChar w:fldCharType="separate"/>
+            </w:r>
+            <w:r>
+              <w:rPr>
+                <w:noProof/>
+                <w:webHidden/>
+              </w:rPr>
+              <w:t>6</w:t>
+            </w:r>
+            <w:r>
+              <w:rPr>
+                <w:noProof/>
+                <w:webHidden/>
+              </w:rPr>
+              <w:fldChar w:fldCharType="end"/>
+            </w:r>
+          </w:hyperlink>
+        </w:p>
+        <w:p>
+          <w:pPr>
+            <w:pStyle w:val="Verzeichnis2"/>
+            <w:tabs>
+              <w:tab w:val="right" w:leader="dot" w:pos="9062"/>
+            </w:tabs>
+            <w:rPr>
+              <w:rFonts w:eastAsiaTheme="minorEastAsia"/>
+              <w:noProof/>
+              <w:lang w:eastAsia="de-DE"/>
+            </w:rPr>
+          </w:pPr>
+          <w:hyperlink w:anchor="_Toc513892530" w:history="1">
+            <w:r>
+              <w:rPr>
+                <w:rStyle w:val="Hyperlink"/>
+                <w:noProof/>
+              </w:rPr>
+              <w:t>Nginx</w:t>
+            </w:r>
+            <w:r>
+              <w:rPr>
+                <w:noProof/>
+                <w:webHidden/>
+              </w:rPr>
+              <w:tab/>
+            </w:r>
+            <w:r>
+              <w:rPr>
+                <w:noProof/>
+                <w:webHidden/>
+              </w:rPr>
+              <w:fldChar w:fldCharType="begin"/>
+            </w:r>
+            <w:r>
+              <w:rPr>
+                <w:noProof/>
+                <w:webHidden/>
+              </w:rPr>
+              <w:instrText xml:space="preserve"> PAGEREF _Toc513892530 \h </w:instrText>
+            </w:r>
+            <w:r>
+              <w:rPr>
+                <w:noProof/>
+                <w:webHidden/>
+              </w:rPr>
+            </w:r>
+            <w:r>
+              <w:rPr>
+                <w:noProof/>
+                <w:webHidden/>
+              </w:rPr>
+              <w:fldChar w:fldCharType="separate"/>
+            </w:r>
+            <w:r>
+              <w:rPr>
+                <w:noProof/>
+                <w:webHidden/>
+              </w:rPr>
+              <w:t>6</w:t>
+            </w:r>
+            <w:r>
+              <w:rPr>
+                <w:noProof/>
+                <w:webHidden/>
+              </w:rPr>
+              <w:fldChar w:fldCharType="end"/>
+            </w:r>
+          </w:hyperlink>
+        </w:p>
+        <w:p>
+          <w:pPr>
+            <w:pStyle w:val="Verzeichnis1"/>
+            <w:tabs>
+              <w:tab w:val="right" w:leader="dot" w:pos="9062"/>
+            </w:tabs>
+            <w:rPr>
+              <w:rFonts w:eastAsiaTheme="minorEastAsia"/>
+              <w:noProof/>
+              <w:lang w:eastAsia="de-DE"/>
+            </w:rPr>
+          </w:pPr>
+          <w:hyperlink w:anchor="_Toc513892531" w:history="1">
+            <w:r>
+              <w:rPr>
+                <w:rStyle w:val="Hyperlink"/>
+                <w:b/>
+                <w:noProof/>
+              </w:rPr>
+              <w:t>Sicherheitsaspekte</w:t>
+            </w:r>
+            <w:r>
+              <w:rPr>
+                <w:noProof/>
+                <w:webHidden/>
+              </w:rPr>
+              <w:tab/>
+            </w:r>
+            <w:r>
+              <w:rPr>
+                <w:noProof/>
+                <w:webHidden/>
+              </w:rPr>
+              <w:fldChar w:fldCharType="begin"/>
+            </w:r>
+            <w:r>
+              <w:rPr>
+                <w:noProof/>
+                <w:webHidden/>
+              </w:rPr>
+              <w:instrText xml:space="preserve"> PAGEREF _Toc513892531 \h </w:instrText>
+            </w:r>
+            <w:r>
+              <w:rPr>
+                <w:noProof/>
+                <w:webHidden/>
+              </w:rPr>
+            </w:r>
+            <w:r>
+              <w:rPr>
+                <w:noProof/>
+                <w:webHidden/>
+              </w:rPr>
+              <w:fldChar w:fldCharType="separate"/>
+            </w:r>
+            <w:r>
+              <w:rPr>
+                <w:noProof/>
+                <w:webHidden/>
+              </w:rPr>
+              <w:t>6</w:t>
+            </w:r>
+            <w:r>
+              <w:rPr>
+                <w:noProof/>
+                <w:webHidden/>
+              </w:rPr>
+              <w:fldChar w:fldCharType="end"/>
+            </w:r>
+          </w:hyperlink>
+        </w:p>
+        <w:p>
+          <w:pPr>
+            <w:pStyle w:val="Verzeichnis2"/>
+            <w:tabs>
+              <w:tab w:val="right" w:leader="dot" w:pos="9062"/>
+            </w:tabs>
+            <w:rPr>
+              <w:rFonts w:eastAsiaTheme="minorEastAsia"/>
+              <w:noProof/>
+              <w:lang w:eastAsia="de-DE"/>
+            </w:rPr>
+          </w:pPr>
+          <w:hyperlink w:anchor="_Toc513892532" w:history="1">
+            <w:r>
+              <w:rPr>
+                <w:rStyle w:val="Hyperlink"/>
+                <w:noProof/>
+              </w:rPr>
+              <w:t>JSON Web Tokens</w:t>
+            </w:r>
+            <w:r>
+              <w:rPr>
+                <w:noProof/>
+                <w:webHidden/>
+              </w:rPr>
+              <w:tab/>
+            </w:r>
+            <w:r>
+              <w:rPr>
+                <w:noProof/>
+                <w:webHidden/>
+              </w:rPr>
+              <w:fldChar w:fldCharType="begin"/>
+            </w:r>
+            <w:r>
+              <w:rPr>
+                <w:noProof/>
+                <w:webHidden/>
+              </w:rPr>
+              <w:instrText xml:space="preserve"> PAGEREF _Toc513892532 \h </w:instrText>
+            </w:r>
+            <w:r>
+              <w:rPr>
+                <w:noProof/>
+                <w:webHidden/>
+              </w:rPr>
+            </w:r>
+            <w:r>
+              <w:rPr>
+                <w:noProof/>
+                <w:webHidden/>
+              </w:rPr>
+              <w:fldChar w:fldCharType="separate"/>
+            </w:r>
+            <w:r>
+              <w:rPr>
+                <w:noProof/>
+                <w:webHidden/>
+              </w:rPr>
+              <w:t>6</w:t>
+            </w:r>
+            <w:r>
+              <w:rPr>
+                <w:noProof/>
+                <w:webHidden/>
+              </w:rPr>
+              <w:fldChar w:fldCharType="end"/>
+            </w:r>
+          </w:hyperlink>
+        </w:p>
+        <w:p>
+          <w:pPr>
+            <w:pStyle w:val="Verzeichnis2"/>
+            <w:tabs>
+              <w:tab w:val="right" w:leader="dot" w:pos="9062"/>
+            </w:tabs>
+            <w:rPr>
+              <w:rFonts w:eastAsiaTheme="minorEastAsia"/>
+              <w:noProof/>
+              <w:lang w:eastAsia="de-DE"/>
+            </w:rPr>
+          </w:pPr>
+          <w:hyperlink w:anchor="_Toc513892533" w:history="1">
+            <w:r>
+              <w:rPr>
+                <w:rStyle w:val="Hyperlink"/>
+                <w:noProof/>
+              </w:rPr>
+              <w:t>bcrypt</w:t>
+            </w:r>
+            <w:r>
+              <w:rPr>
+                <w:noProof/>
+                <w:webHidden/>
+              </w:rPr>
+              <w:tab/>
+            </w:r>
+            <w:r>
+              <w:rPr>
+                <w:noProof/>
+                <w:webHidden/>
+              </w:rPr>
+              <w:fldChar w:fldCharType="begin"/>
+            </w:r>
+            <w:r>
+              <w:rPr>
+                <w:noProof/>
+                <w:webHidden/>
+              </w:rPr>
+              <w:instrText xml:space="preserve"> PAGEREF _Toc513892533 \h </w:instrText>
+            </w:r>
+            <w:r>
+              <w:rPr>
+                <w:noProof/>
+                <w:webHidden/>
+              </w:rPr>
+            </w:r>
+            <w:r>
+              <w:rPr>
+                <w:noProof/>
+                <w:webHidden/>
+              </w:rPr>
+              <w:fldChar w:fldCharType="separate"/>
+            </w:r>
+            <w:r>
+              <w:rPr>
+                <w:noProof/>
+                <w:webHidden/>
+              </w:rPr>
+              <w:t>6</w:t>
+            </w:r>
+            <w:r>
+              <w:rPr>
+                <w:noProof/>
+                <w:webHidden/>
+              </w:rPr>
+              <w:fldChar w:fldCharType="end"/>
+            </w:r>
+          </w:hyperlink>
+        </w:p>
+        <w:p>
+          <w:pPr>
+            <w:pStyle w:val="Verzeichnis2"/>
+            <w:tabs>
+              <w:tab w:val="right" w:leader="dot" w:pos="9062"/>
+            </w:tabs>
+            <w:rPr>
+              <w:rFonts w:eastAsiaTheme="minorEastAsia"/>
+              <w:noProof/>
+              <w:lang w:eastAsia="de-DE"/>
+            </w:rPr>
+          </w:pPr>
+          <w:hyperlink w:anchor="_Toc513892534" w:history="1">
+            <w:r>
+              <w:rPr>
+                <w:rStyle w:val="Hyperlink"/>
+                <w:noProof/>
+              </w:rPr>
+              <w:t>SSL/HTTPS</w:t>
+            </w:r>
+            <w:r>
+              <w:rPr>
+                <w:noProof/>
+                <w:webHidden/>
+              </w:rPr>
+              <w:tab/>
+            </w:r>
+            <w:r>
+              <w:rPr>
+                <w:noProof/>
+                <w:webHidden/>
+              </w:rPr>
+              <w:fldChar w:fldCharType="begin"/>
+            </w:r>
+            <w:r>
+              <w:rPr>
+                <w:noProof/>
+                <w:webHidden/>
+              </w:rPr>
+              <w:instrText xml:space="preserve"> PAGEREF _Toc513892534 \h </w:instrText>
+            </w:r>
+            <w:r>
+              <w:rPr>
+                <w:noProof/>
+                <w:webHidden/>
+              </w:rPr>
+            </w:r>
+            <w:r>
+              <w:rPr>
+                <w:noProof/>
+                <w:webHidden/>
+              </w:rPr>
+              <w:fldChar w:fldCharType="separate"/>
+            </w:r>
+            <w:r>
+              <w:rPr>
+                <w:noProof/>
+                <w:webHidden/>
+              </w:rPr>
+              <w:t>6</w:t>
+            </w:r>
+            <w:r>
+              <w:rPr>
+                <w:noProof/>
+                <w:webHidden/>
+              </w:rPr>
+              <w:fldChar w:fldCharType="end"/>
+            </w:r>
+          </w:hyperlink>
+        </w:p>
+        <w:p>
+          <w:pPr>
+            <w:pStyle w:val="Verzeichnis1"/>
+            <w:tabs>
+              <w:tab w:val="right" w:leader="dot" w:pos="9062"/>
+            </w:tabs>
+            <w:rPr>
+              <w:rFonts w:eastAsiaTheme="minorEastAsia"/>
+              <w:noProof/>
+              <w:lang w:eastAsia="de-DE"/>
+            </w:rPr>
+          </w:pPr>
+          <w:hyperlink w:anchor="_Toc513892535" w:history="1">
+            <w:r>
+              <w:rPr>
+                <w:rStyle w:val="Hyperlink"/>
+                <w:b/>
+                <w:noProof/>
+              </w:rPr>
+              <w:t>Projektmanagement</w:t>
+            </w:r>
+            <w:r>
+              <w:rPr>
+                <w:noProof/>
+                <w:webHidden/>
+              </w:rPr>
+              <w:tab/>
+            </w:r>
+            <w:r>
+              <w:rPr>
+                <w:noProof/>
+                <w:webHidden/>
+              </w:rPr>
+              <w:fldChar w:fldCharType="begin"/>
+            </w:r>
+            <w:r>
+              <w:rPr>
+                <w:noProof/>
+                <w:webHidden/>
+              </w:rPr>
+              <w:instrText xml:space="preserve"> PAGEREF _Toc513892535 \h </w:instrText>
+            </w:r>
+            <w:r>
+              <w:rPr>
+                <w:noProof/>
+                <w:webHidden/>
+              </w:rPr>
+            </w:r>
+            <w:r>
+              <w:rPr>
+                <w:noProof/>
+                <w:webHidden/>
+              </w:rPr>
+              <w:fldChar w:fldCharType="separate"/>
+            </w:r>
+            <w:r>
+              <w:rPr>
+                <w:noProof/>
+                <w:webHidden/>
+              </w:rPr>
+              <w:t>7</w:t>
+            </w:r>
+            <w:r>
+              <w:rPr>
+                <w:noProof/>
+                <w:webHidden/>
+              </w:rPr>
+              <w:fldChar w:fldCharType="end"/>
+            </w:r>
+          </w:hyperlink>
+        </w:p>
+        <w:p>
+          <w:pPr>
+            <w:pStyle w:val="Verzeichnis1"/>
+            <w:tabs>
+              <w:tab w:val="right" w:leader="dot" w:pos="9062"/>
+            </w:tabs>
+            <w:rPr>
+              <w:rFonts w:eastAsiaTheme="minorEastAsia"/>
+              <w:noProof/>
+              <w:lang w:eastAsia="de-DE"/>
+            </w:rPr>
+          </w:pPr>
+          <w:hyperlink w:anchor="_Toc513892536" w:history="1">
+            <w:r>
+              <w:rPr>
+                <w:rStyle w:val="Hyperlink"/>
+                <w:b/>
+                <w:noProof/>
+              </w:rPr>
+              <w:t>Fazit</w:t>
+            </w:r>
+            <w:r>
+              <w:rPr>
+                <w:noProof/>
+                <w:webHidden/>
+              </w:rPr>
+              <w:tab/>
+            </w:r>
+            <w:r>
+              <w:rPr>
+                <w:noProof/>
+                <w:webHidden/>
+              </w:rPr>
+              <w:fldChar w:fldCharType="begin"/>
+            </w:r>
+            <w:r>
+              <w:rPr>
+                <w:noProof/>
+                <w:webHidden/>
+              </w:rPr>
+              <w:instrText xml:space="preserve"> PAGEREF _Toc513892536 \h </w:instrText>
+            </w:r>
+            <w:r>
+              <w:rPr>
+                <w:noProof/>
+                <w:webHidden/>
+              </w:rPr>
+            </w:r>
+            <w:r>
+              <w:rPr>
+                <w:noProof/>
+                <w:webHidden/>
+              </w:rPr>
+              <w:fldChar w:fldCharType="separate"/>
+            </w:r>
+            <w:r>
+              <w:rPr>
+                <w:noProof/>
+                <w:webHidden/>
+              </w:rPr>
+              <w:t>7</w:t>
+            </w:r>
+            <w:r>
+              <w:rPr>
+                <w:noProof/>
+                <w:webHidden/>
+              </w:rPr>
+              <w:fldChar w:fldCharType="end"/>
+            </w:r>
+          </w:hyperlink>
+        </w:p>
+        <w:p>
+          <w:pPr>
+            <w:pStyle w:val="Verzeichnis1"/>
+            <w:tabs>
+              <w:tab w:val="right" w:leader="dot" w:pos="9062"/>
+            </w:tabs>
+            <w:rPr>
+              <w:rFonts w:eastAsiaTheme="minorEastAsia"/>
+              <w:noProof/>
+              <w:lang w:eastAsia="de-DE"/>
+            </w:rPr>
+          </w:pPr>
+          <w:hyperlink w:anchor="_Toc513892537" w:history="1">
+            <w:r>
+              <w:rPr>
+                <w:rStyle w:val="Hyperlink"/>
+                <w:b/>
+                <w:noProof/>
+              </w:rPr>
+              <w:t>Quellen</w:t>
+            </w:r>
+            <w:r>
+              <w:rPr>
+                <w:noProof/>
+                <w:webHidden/>
+              </w:rPr>
+              <w:tab/>
+            </w:r>
+            <w:r>
+              <w:rPr>
+                <w:noProof/>
+                <w:webHidden/>
+              </w:rPr>
+              <w:fldChar w:fldCharType="begin"/>
+            </w:r>
+            <w:r>
+              <w:rPr>
+                <w:noProof/>
+                <w:webHidden/>
+              </w:rPr>
+              <w:instrText xml:space="preserve"> PAGEREF _Toc513892537 \h </w:instrText>
+            </w:r>
+            <w:r>
+              <w:rPr>
+                <w:noProof/>
+                <w:webHidden/>
+              </w:rPr>
+            </w:r>
+            <w:r>
+              <w:rPr>
+                <w:noProof/>
+                <w:webHidden/>
+              </w:rPr>
+              <w:fldChar w:fldCharType="separate"/>
+            </w:r>
+            <w:r>
+              <w:rPr>
+                <w:noProof/>
+                <w:webHidden/>
+              </w:rPr>
+              <w:t>7</w:t>
             </w:r>
             <w:r>
               <w:rPr>
@@ -786,11 +1983,158 @@
           <w:szCs w:val="24"/>
         </w:rPr>
       </w:pPr>
-      <w:r>
+    </w:p>
+    <w:p>
+      <w:pPr>
         <w:rPr>
           <w:sz w:val="24"/>
           <w:szCs w:val="24"/>
         </w:rPr>
+      </w:pPr>
+    </w:p>
+    <w:p>
+      <w:pPr>
+        <w:rPr>
+          <w:sz w:val="24"/>
+          <w:szCs w:val="24"/>
+        </w:rPr>
+      </w:pPr>
+    </w:p>
+    <w:p>
+      <w:pPr>
+        <w:rPr>
+          <w:sz w:val="24"/>
+          <w:szCs w:val="24"/>
+        </w:rPr>
+      </w:pPr>
+    </w:p>
+    <w:p>
+      <w:pPr>
+        <w:rPr>
+          <w:sz w:val="24"/>
+          <w:szCs w:val="24"/>
+        </w:rPr>
+      </w:pPr>
+    </w:p>
+    <w:p>
+      <w:pPr>
+        <w:rPr>
+          <w:sz w:val="24"/>
+          <w:szCs w:val="24"/>
+        </w:rPr>
+      </w:pPr>
+    </w:p>
+    <w:p>
+      <w:pPr>
+        <w:rPr>
+          <w:sz w:val="24"/>
+          <w:szCs w:val="24"/>
+        </w:rPr>
+      </w:pPr>
+    </w:p>
+    <w:p>
+      <w:pPr>
+        <w:pStyle w:val="berschrift1"/>
+        <w:rPr>
+          <w:b/>
+          <w:u w:val="single"/>
+        </w:rPr>
+      </w:pPr>
+      <w:bookmarkStart w:id="0" w:name="_Toc513892511"/>
+      <w:r>
+        <w:rPr>
+          <w:b/>
+          <w:sz w:val="36"/>
+          <w:u w:val="single"/>
+        </w:rPr>
+        <w:t>Das Team</w:t>
+      </w:r>
+      <w:bookmarkEnd w:id="0"/>
+    </w:p>
+    <w:p>
+      <w:pPr>
+        <w:pStyle w:val="berschrift1"/>
+        <w:rPr>
+          <w:b/>
+          <w:u w:val="single"/>
+        </w:rPr>
+      </w:pPr>
+    </w:p>
+    <w:p>
+      <w:pPr>
+        <w:pStyle w:val="berschrift2"/>
+        <w:rPr>
+          <w:sz w:val="28"/>
+        </w:rPr>
+      </w:pPr>
+      <w:bookmarkStart w:id="1" w:name="_Toc513892512"/>
+      <w:r>
+        <w:rPr>
+          <w:sz w:val="28"/>
+        </w:rPr>
+        <w:t>Alexander Klapdor</w:t>
+      </w:r>
+      <w:bookmarkEnd w:id="1"/>
+    </w:p>
+    <w:p>
+      <w:r>
+        <w:t>Zuständig für: Frontend, Serverkonfiguration &amp; Backend</w:t>
+      </w:r>
+    </w:p>
+    <w:p/>
+    <w:p>
+      <w:pPr>
+        <w:pStyle w:val="berschrift2"/>
+        <w:rPr>
+          <w:sz w:val="28"/>
+        </w:rPr>
+      </w:pPr>
+      <w:bookmarkStart w:id="2" w:name="_Toc513892513"/>
+      <w:r>
+        <w:rPr>
+          <w:sz w:val="28"/>
+        </w:rPr>
+        <w:t>Arian Moser</w:t>
+      </w:r>
+      <w:bookmarkEnd w:id="2"/>
+    </w:p>
+    <w:p>
+      <w:r>
+        <w:t>Zuständig für: Backend, Fixes und Weiterentwicklung (z.B. Chat, SQL)</w:t>
+      </w:r>
+    </w:p>
+    <w:p/>
+    <w:p>
+      <w:pPr>
+        <w:pStyle w:val="berschrift2"/>
+        <w:rPr>
+          <w:sz w:val="28"/>
+        </w:rPr>
+      </w:pPr>
+      <w:bookmarkStart w:id="3" w:name="_Toc513892514"/>
+      <w:r>
+        <w:rPr>
+          <w:sz w:val="28"/>
+        </w:rPr>
+        <w:t>Christian Car</w:t>
+      </w:r>
+      <w:bookmarkEnd w:id="3"/>
+    </w:p>
+    <w:p>
+      <w:r>
+        <w:t>Zuständig für: Frontend, Youtube-API, Chat</w:t>
+      </w:r>
+    </w:p>
+    <w:p/>
+    <w:p/>
+    <w:p/>
+    <w:p>
+      <w:r>
+        <w:t>Datum der Abgabe: 16.05.2018</w:t>
+      </w:r>
+    </w:p>
+    <w:p>
+      <w:r>
         <w:br w:type="page"/>
       </w:r>
     </w:p>
@@ -804,7 +2148,7 @@
           <w:u w:val="single"/>
         </w:rPr>
       </w:pPr>
-      <w:bookmarkStart w:id="0" w:name="_Toc512603751"/>
+      <w:bookmarkStart w:id="4" w:name="_Toc513892515"/>
       <w:r>
         <w:rPr>
           <w:b/>
@@ -815,7 +2159,7 @@
         <w:lastRenderedPageBreak/>
         <w:t>Die Idee</w:t>
       </w:r>
-      <w:bookmarkEnd w:id="0"/>
+      <w:bookmarkEnd w:id="4"/>
     </w:p>
     <w:p/>
     <w:p>
@@ -878,10 +2222,7 @@
           <w:u w:val="single"/>
         </w:rPr>
       </w:pPr>
-      <w:r>
-        <w:t xml:space="preserve"> </w:t>
-      </w:r>
-      <w:bookmarkStart w:id="1" w:name="_Toc512603752"/>
+      <w:bookmarkStart w:id="5" w:name="_Toc513892516"/>
       <w:r>
         <w:rPr>
           <w:b/>
@@ -900,7 +2241,7 @@
         </w:rPr>
         <w:t xml:space="preserve"> - Übersicht</w:t>
       </w:r>
-      <w:bookmarkEnd w:id="1"/>
+      <w:bookmarkEnd w:id="5"/>
     </w:p>
     <w:p/>
     <w:p>
@@ -915,14 +2256,14 @@
           <w:sz w:val="28"/>
         </w:rPr>
       </w:pPr>
-      <w:bookmarkStart w:id="2" w:name="_Toc512603753"/>
+      <w:bookmarkStart w:id="6" w:name="_Toc513892517"/>
       <w:r>
         <w:rPr>
           <w:sz w:val="28"/>
         </w:rPr>
         <w:t>Home</w:t>
       </w:r>
-      <w:bookmarkEnd w:id="2"/>
+      <w:bookmarkEnd w:id="6"/>
     </w:p>
     <w:p>
       <w:r>
@@ -1033,14 +2374,14 @@
           <w:sz w:val="28"/>
         </w:rPr>
       </w:pPr>
-      <w:bookmarkStart w:id="3" w:name="_Toc512603754"/>
+      <w:bookmarkStart w:id="7" w:name="_Toc513892518"/>
       <w:r>
         <w:rPr>
           <w:sz w:val="28"/>
         </w:rPr>
         <w:t>Login</w:t>
       </w:r>
-      <w:bookmarkEnd w:id="3"/>
+      <w:bookmarkEnd w:id="7"/>
     </w:p>
     <w:p>
       <w:r>
@@ -1069,7 +2410,7 @@
           <w:sz w:val="28"/>
         </w:rPr>
       </w:pPr>
-      <w:bookmarkStart w:id="4" w:name="_Toc512603755"/>
+      <w:bookmarkStart w:id="8" w:name="_Toc513892519"/>
       <w:r>
         <w:rPr>
           <w:sz w:val="28"/>
@@ -1077,7 +2418,7 @@
         <w:lastRenderedPageBreak/>
         <w:t>Register</w:t>
       </w:r>
-      <w:bookmarkEnd w:id="4"/>
+      <w:bookmarkEnd w:id="8"/>
     </w:p>
     <w:p>
       <w:r>
@@ -1102,14 +2443,14 @@
           <w:sz w:val="28"/>
         </w:rPr>
       </w:pPr>
-      <w:bookmarkStart w:id="5" w:name="_Toc512603756"/>
+      <w:bookmarkStart w:id="9" w:name="_Toc513892520"/>
       <w:r>
         <w:rPr>
           <w:sz w:val="28"/>
         </w:rPr>
         <w:t>Account</w:t>
       </w:r>
-      <w:bookmarkEnd w:id="5"/>
+      <w:bookmarkEnd w:id="9"/>
     </w:p>
     <w:p>
       <w:r>
@@ -1160,14 +2501,14 @@
           <w:sz w:val="28"/>
         </w:rPr>
       </w:pPr>
-      <w:bookmarkStart w:id="6" w:name="_Toc512603757"/>
+      <w:bookmarkStart w:id="10" w:name="_Toc513892521"/>
       <w:r>
         <w:rPr>
           <w:sz w:val="28"/>
         </w:rPr>
         <w:t>Room overview</w:t>
       </w:r>
-      <w:bookmarkEnd w:id="6"/>
+      <w:bookmarkEnd w:id="10"/>
     </w:p>
     <w:p>
       <w:r>
@@ -1182,14 +2523,14 @@
           <w:sz w:val="28"/>
         </w:rPr>
       </w:pPr>
-      <w:bookmarkStart w:id="7" w:name="_Toc512603758"/>
+      <w:bookmarkStart w:id="11" w:name="_Toc513892522"/>
       <w:r>
         <w:rPr>
           <w:sz w:val="28"/>
         </w:rPr>
         <w:t>Create room</w:t>
       </w:r>
-      <w:bookmarkEnd w:id="7"/>
+      <w:bookmarkEnd w:id="11"/>
     </w:p>
     <w:p>
       <w:r>
@@ -1198,7 +2539,13 @@
     </w:p>
     <w:p>
       <w:r>
-        <w:t>Dabei kann er einen Titel, eine Beschreibung und optional ein Passwort festlegen.</w:t>
+        <w:t>Dabei kann er einen Titel, eine Beschreibung</w:t>
+      </w:r>
+      <w:r>
+        <w:t>, ein Thumbnail</w:t>
+      </w:r>
+      <w:r>
+        <w:t xml:space="preserve"> und optional ein Passwort festlegen.</w:t>
       </w:r>
     </w:p>
     <w:p/>
@@ -1209,20 +2556,14 @@
           <w:sz w:val="28"/>
         </w:rPr>
       </w:pPr>
-      <w:bookmarkStart w:id="8" w:name="_Toc512603759"/>
+      <w:bookmarkStart w:id="12" w:name="_Toc513892523"/>
       <w:r>
         <w:rPr>
           <w:sz w:val="28"/>
         </w:rPr>
-        <w:t>R</w:t>
-      </w:r>
-      <w:r>
-        <w:rPr>
-          <w:sz w:val="28"/>
-        </w:rPr>
-        <w:t>oom</w:t>
-      </w:r>
-      <w:bookmarkEnd w:id="8"/>
+        <w:t>Room</w:t>
+      </w:r>
+      <w:bookmarkEnd w:id="12"/>
     </w:p>
     <w:p>
       <w:r>
@@ -2556,7 +3897,7 @@
       <w:r>
         <w:br w:type="page"/>
       </w:r>
-      <w:bookmarkStart w:id="9" w:name="_Toc512603760"/>
+      <w:bookmarkStart w:id="13" w:name="_Toc513892524"/>
       <w:r>
         <w:rPr>
           <w:b/>
@@ -2567,20 +3908,379 @@
         <w:lastRenderedPageBreak/>
         <w:t>Benutzte Technologien</w:t>
       </w:r>
-      <w:bookmarkEnd w:id="9"/>
-    </w:p>
-    <w:p>
-      <w:pPr>
-        <w:pStyle w:val="berschrift1"/>
-      </w:pPr>
-      <w:bookmarkStart w:id="10" w:name="_GoBack"/>
-      <w:bookmarkEnd w:id="10"/>
-      <w:r>
-        <w:br w:type="page"/>
+      <w:bookmarkEnd w:id="13"/>
+    </w:p>
+    <w:p/>
+    <w:p>
+      <w:pPr>
+        <w:pStyle w:val="berschrift2"/>
+        <w:rPr>
+          <w:sz w:val="28"/>
+        </w:rPr>
+      </w:pPr>
+      <w:bookmarkStart w:id="14" w:name="_Toc513892525"/>
+      <w:r>
+        <w:rPr>
+          <w:sz w:val="28"/>
+        </w:rPr>
+        <w:t>Node.js</w:t>
+      </w:r>
+      <w:bookmarkEnd w:id="14"/>
+    </w:p>
+    <w:p>
+      <w:r>
+        <w:t>Node.js liefert ein Framework zur Entwicklung von serverseitigen Anwendungen. Für Node.js haben wir uns entschieden, d</w:t>
+      </w:r>
+      <w:r>
+        <w:t>a ebenfalls React</w:t>
+      </w:r>
+      <w:r>
+        <w:t xml:space="preserve"> verwendet wurde und dieses baut auf Node.js auf.</w:t>
+      </w:r>
+    </w:p>
+    <w:p>
+      <w:pPr>
+        <w:pStyle w:val="berschrift2"/>
+        <w:rPr>
+          <w:sz w:val="28"/>
+        </w:rPr>
+      </w:pPr>
+      <w:bookmarkStart w:id="15" w:name="_Toc513892526"/>
+      <w:r>
+        <w:rPr>
+          <w:sz w:val="28"/>
+        </w:rPr>
+        <w:t>React</w:t>
+      </w:r>
+      <w:bookmarkEnd w:id="15"/>
+    </w:p>
+    <w:p>
+      <w:r>
+        <w:t xml:space="preserve">React ist eine JavaScript-Softwarebibliothek für Webdesign. </w:t>
+      </w:r>
+    </w:p>
+    <w:p>
+      <w:pPr>
+        <w:pStyle w:val="berschrift2"/>
+        <w:rPr>
+          <w:sz w:val="28"/>
+        </w:rPr>
+      </w:pPr>
+      <w:bookmarkStart w:id="16" w:name="_Toc513892527"/>
+      <w:r>
+        <w:rPr>
+          <w:sz w:val="28"/>
+        </w:rPr>
+        <w:t>Semantic UI React</w:t>
+      </w:r>
+      <w:bookmarkEnd w:id="16"/>
+    </w:p>
+    <w:p>
+      <w:r>
+        <w:t xml:space="preserve">Semantic UI React ist ein Framework, dass vorgefertigte Komponenten für die Entwicklung des Frontends von Websiten liefert. </w:t>
+      </w:r>
+      <w:r>
+        <w:t xml:space="preserve">Diese Technologie wurde benutzt, da das Team Einblick in eine neue Technologie zur Frontend-Entwicklung bekommen wollte und keine üblichen Frameworks wie Bootstrap &amp; Co. </w:t>
+      </w:r>
+      <w:r>
+        <w:t>b</w:t>
+      </w:r>
+      <w:r>
+        <w:t>enutzen wollte.</w:t>
+      </w:r>
+    </w:p>
+    <w:p>
+      <w:pPr>
+        <w:pStyle w:val="berschrift2"/>
+        <w:rPr>
+          <w:sz w:val="28"/>
+        </w:rPr>
+      </w:pPr>
+      <w:bookmarkStart w:id="17" w:name="_Toc513892528"/>
+      <w:r>
+        <w:rPr>
+          <w:sz w:val="28"/>
+        </w:rPr>
+        <w:t>NEXT.JS</w:t>
+      </w:r>
+      <w:bookmarkEnd w:id="17"/>
+    </w:p>
+    <w:p/>
+    <w:p>
+      <w:pPr>
+        <w:pStyle w:val="berschrift2"/>
+        <w:rPr>
+          <w:sz w:val="28"/>
+        </w:rPr>
+      </w:pPr>
+      <w:bookmarkStart w:id="18" w:name="_Toc513892529"/>
+      <w:r>
+        <w:rPr>
+          <w:sz w:val="28"/>
+        </w:rPr>
+        <w:t>MySQL</w:t>
+      </w:r>
+      <w:bookmarkEnd w:id="18"/>
+    </w:p>
+    <w:p/>
+    <w:p>
+      <w:pPr>
+        <w:pStyle w:val="berschrift2"/>
+        <w:rPr>
+          <w:sz w:val="28"/>
+        </w:rPr>
+      </w:pPr>
+      <w:bookmarkStart w:id="19" w:name="_Toc513892530"/>
+      <w:r>
+        <w:rPr>
+          <w:sz w:val="28"/>
+        </w:rPr>
+        <w:t>Nginx</w:t>
+      </w:r>
+      <w:bookmarkEnd w:id="19"/>
+    </w:p>
+    <w:p>
+      <w:r>
+        <w:t>Nginx liefert einen Webserver, der in diesem Projekt verwendet wurde.</w:t>
       </w:r>
     </w:p>
     <w:p/>
     <w:p/>
+    <w:p>
+      <w:pPr>
+        <w:pStyle w:val="berschrift1"/>
+        <w:rPr>
+          <w:b/>
+          <w:sz w:val="36"/>
+          <w:u w:val="single"/>
+        </w:rPr>
+      </w:pPr>
+      <w:bookmarkStart w:id="20" w:name="_Toc513892531"/>
+      <w:r>
+        <w:rPr>
+          <w:b/>
+          <w:sz w:val="36"/>
+          <w:u w:val="single"/>
+        </w:rPr>
+        <w:t>Sicherheitsaspekte</w:t>
+      </w:r>
+      <w:bookmarkEnd w:id="20"/>
+    </w:p>
+    <w:p/>
+    <w:p>
+      <w:pPr>
+        <w:pStyle w:val="berschrift2"/>
+        <w:rPr>
+          <w:sz w:val="28"/>
+        </w:rPr>
+      </w:pPr>
+      <w:bookmarkStart w:id="21" w:name="_Toc513892532"/>
+      <w:r>
+        <w:rPr>
+          <w:sz w:val="28"/>
+        </w:rPr>
+        <w:t>JSON Web Tokens</w:t>
+      </w:r>
+      <w:bookmarkEnd w:id="21"/>
+    </w:p>
+    <w:p>
+      <w:r>
+        <w:t xml:space="preserve">Um zu verhindern, dass nicht registrierte </w:t>
+      </w:r>
+      <w:r>
+        <w:t>Benutzer Anfragen an den Server stellen können, wurden JSOB Web Tokens verwendet.</w:t>
+      </w:r>
+    </w:p>
+    <w:p/>
+    <w:p>
+      <w:pPr>
+        <w:pStyle w:val="berschrift2"/>
+        <w:rPr>
+          <w:sz w:val="28"/>
+        </w:rPr>
+      </w:pPr>
+      <w:bookmarkStart w:id="22" w:name="_Toc513892533"/>
+      <w:r>
+        <w:rPr>
+          <w:sz w:val="28"/>
+        </w:rPr>
+        <w:t>b</w:t>
+      </w:r>
+      <w:r>
+        <w:rPr>
+          <w:sz w:val="28"/>
+        </w:rPr>
+        <w:t>crypt</w:t>
+      </w:r>
+      <w:bookmarkEnd w:id="22"/>
+    </w:p>
+    <w:p>
+      <w:r>
+        <w:t>Um Passwörter der Benutzer nicht im Klartext zu übertragen und in der Datenbank zu speichern wurde bcrypt verwendet. Somit werden die Passwörter als Hash übertragen und gespeichert.</w:t>
+      </w:r>
+    </w:p>
+    <w:p/>
+    <w:p>
+      <w:pPr>
+        <w:pStyle w:val="berschrift2"/>
+        <w:rPr>
+          <w:sz w:val="28"/>
+        </w:rPr>
+      </w:pPr>
+      <w:bookmarkStart w:id="23" w:name="_Toc513892534"/>
+      <w:r>
+        <w:rPr>
+          <w:sz w:val="28"/>
+        </w:rPr>
+        <w:t>SSL/HTTPS</w:t>
+      </w:r>
+      <w:bookmarkEnd w:id="23"/>
+    </w:p>
+    <w:p>
+      <w:r>
+        <w:t>Um zu verhindern, dass Dritte Daten mitlesen oder verändern, die übertragen werden, wurde SSL/HTTPS benutzt.</w:t>
+      </w:r>
+    </w:p>
+    <w:p/>
+    <w:p/>
+    <w:p/>
+    <w:p/>
+    <w:p>
+      <w:pPr>
+        <w:pStyle w:val="berschrift1"/>
+        <w:rPr>
+          <w:b/>
+          <w:sz w:val="36"/>
+          <w:u w:val="single"/>
+        </w:rPr>
+      </w:pPr>
+      <w:bookmarkStart w:id="24" w:name="_Toc513892535"/>
+      <w:r>
+        <w:rPr>
+          <w:b/>
+          <w:sz w:val="36"/>
+          <w:u w:val="single"/>
+        </w:rPr>
+        <w:t>Projektmanagement</w:t>
+      </w:r>
+      <w:bookmarkEnd w:id="24"/>
+    </w:p>
+    <w:p>
+      <w:r>
+        <w:t>Um einen ordentlichen und realistischen Zeitplan am Anfang des Projektes zu erstellen, stellte das Team einen Umsetzungs-Plan auf. Dieser Plan beinhaltet drei gestaffelte zu erreichende Ziele.</w:t>
+      </w:r>
+    </w:p>
+    <w:p>
+      <w:r>
+        <w:rPr>
+          <w:noProof/>
+        </w:rPr>
+        <w:drawing>
+          <wp:inline distT="0" distB="0" distL="0" distR="0">
+            <wp:extent cx="5486400" cy="914400"/>
+            <wp:effectExtent l="0" t="0" r="38100" b="0"/>
+            <wp:docPr id="15" name="Diagramm 15"/>
+            <wp:cNvGraphicFramePr/>
+            <a:graphic xmlns:a="http://schemas.openxmlformats.org/drawingml/2006/main">
+              <a:graphicData uri="http://schemas.openxmlformats.org/drawingml/2006/diagram">
+                <dgm:relIds xmlns:dgm="http://schemas.openxmlformats.org/drawingml/2006/diagram" xmlns:r="http://schemas.openxmlformats.org/officeDocument/2006/relationships" r:dm="rId9" r:lo="rId10" r:qs="rId11" r:cs="rId12"/>
+              </a:graphicData>
+            </a:graphic>
+          </wp:inline>
+        </w:drawing>
+      </w:r>
+    </w:p>
+    <w:p>
+      <w:r>
+        <w:t>Der Quellcode wurde mittels der Versionsverwaltung „GitHub“ verwaltet.</w:t>
+      </w:r>
+    </w:p>
+    <w:p>
+      <w:r>
+        <w:t xml:space="preserve">Das Repository ist unter </w:t>
+      </w:r>
+      <w:hyperlink r:id="rId14" w:history="1">
+        <w:r>
+          <w:rPr>
+            <w:rStyle w:val="Hyperlink"/>
+          </w:rPr>
+          <w:t>https://github.com/ArianMoser/StreamTogether</w:t>
+        </w:r>
+      </w:hyperlink>
+      <w:r>
+        <w:t xml:space="preserve"> erreichbar.</w:t>
+      </w:r>
+    </w:p>
+    <w:p/>
+    <w:p>
+      <w:pPr>
+        <w:pStyle w:val="berschrift1"/>
+        <w:rPr>
+          <w:b/>
+          <w:sz w:val="36"/>
+          <w:u w:val="single"/>
+        </w:rPr>
+      </w:pPr>
+      <w:bookmarkStart w:id="25" w:name="_Toc513892536"/>
+      <w:r>
+        <w:rPr>
+          <w:b/>
+          <w:sz w:val="36"/>
+          <w:u w:val="single"/>
+        </w:rPr>
+        <w:t>Fazit</w:t>
+      </w:r>
+      <w:bookmarkEnd w:id="25"/>
+    </w:p>
+    <w:p/>
+    <w:p/>
+    <w:p/>
+    <w:p>
+      <w:pPr>
+        <w:pStyle w:val="berschrift1"/>
+        <w:rPr>
+          <w:b/>
+          <w:sz w:val="36"/>
+          <w:u w:val="single"/>
+        </w:rPr>
+      </w:pPr>
+      <w:bookmarkStart w:id="26" w:name="_Toc513892537"/>
+      <w:r>
+        <w:rPr>
+          <w:b/>
+          <w:sz w:val="36"/>
+          <w:u w:val="single"/>
+        </w:rPr>
+        <w:t>Quellen</w:t>
+      </w:r>
+      <w:bookmarkEnd w:id="26"/>
+    </w:p>
+    <w:p/>
+    <w:p/>
+    <w:p/>
+    <w:p/>
+    <w:p/>
+    <w:p/>
+    <w:p/>
+    <w:p/>
+    <w:p/>
+    <w:p/>
+    <w:p/>
+    <w:p/>
+    <w:p/>
+    <w:p>
+      <w:pPr>
+        <w:pStyle w:val="berschrift1"/>
+      </w:pPr>
+      <w:r>
+        <w:br w:type="page"/>
+      </w:r>
+    </w:p>
+    <w:p/>
+    <w:p>
+      <w:bookmarkStart w:id="27" w:name="_GoBack"/>
+      <w:bookmarkEnd w:id="27"/>
+    </w:p>
     <w:sectPr>
       <w:pgSz w:w="11906" w:h="16838"/>
       <w:pgMar w:top="1417" w:right="1417" w:bottom="1134" w:left="1417" w:header="708" w:footer="708" w:gutter="0"/>
@@ -3683,7 +5383,2499 @@
     <w:uiPriority w:val="99"/>
     <w:rsid w:val="003009A9"/>
   </w:style>
+  <w:style w:type="character" w:styleId="NichtaufgelsteErwhnung">
+    <w:name w:val="Unresolved Mention"/>
+    <w:basedOn w:val="Absatz-Standardschriftart"/>
+    <w:uiPriority w:val="99"/>
+    <w:semiHidden/>
+    <w:unhideWhenUsed/>
+    <w:rsid w:val="00926C2E"/>
+    <w:rPr>
+      <w:color w:val="808080"/>
+      <w:shd w:val="clear" w:color="auto" w:fill="E6E6E6"/>
+    </w:rPr>
+  </w:style>
 </w:styles>
+</file>
+
+<file path=word/diagrams/colors1.xml><?xml version="1.0" encoding="utf-8"?>
+<dgm:colorsDef xmlns:dgm="http://schemas.openxmlformats.org/drawingml/2006/diagram" xmlns:a="http://schemas.openxmlformats.org/drawingml/2006/main" uniqueId="urn:microsoft.com/office/officeart/2005/8/colors/accent1_2">
+  <dgm:title val=""/>
+  <dgm:desc val=""/>
+  <dgm:catLst>
+    <dgm:cat type="accent1" pri="11200"/>
+  </dgm:catLst>
+  <dgm:styleLbl name="node0">
+    <dgm:fillClrLst meth="repeat">
+      <a:schemeClr val="accent1"/>
+    </dgm:fillClrLst>
+    <dgm:linClrLst meth="repeat">
+      <a:schemeClr val="lt1"/>
+    </dgm:linClrLst>
+    <dgm:effectClrLst/>
+    <dgm:txLinClrLst/>
+    <dgm:txFillClrLst/>
+    <dgm:txEffectClrLst/>
+  </dgm:styleLbl>
+  <dgm:styleLbl name="alignNode1">
+    <dgm:fillClrLst meth="repeat">
+      <a:schemeClr val="accent1"/>
+    </dgm:fillClrLst>
+    <dgm:linClrLst meth="repeat">
+      <a:schemeClr val="accent1"/>
+    </dgm:linClrLst>
+    <dgm:effectClrLst/>
+    <dgm:txLinClrLst/>
+    <dgm:txFillClrLst/>
+    <dgm:txEffectClrLst/>
+  </dgm:styleLbl>
+  <dgm:styleLbl name="node1">
+    <dgm:fillClrLst meth="repeat">
+      <a:schemeClr val="accent1"/>
+    </dgm:fillClrLst>
+    <dgm:linClrLst meth="repeat">
+      <a:schemeClr val="lt1"/>
+    </dgm:linClrLst>
+    <dgm:effectClrLst/>
+    <dgm:txLinClrLst/>
+    <dgm:txFillClrLst/>
+    <dgm:txEffectClrLst/>
+  </dgm:styleLbl>
+  <dgm:styleLbl name="lnNode1">
+    <dgm:fillClrLst meth="repeat">
+      <a:schemeClr val="accent1"/>
+    </dgm:fillClrLst>
+    <dgm:linClrLst meth="repeat">
+      <a:schemeClr val="lt1"/>
+    </dgm:linClrLst>
+    <dgm:effectClrLst/>
+    <dgm:txLinClrLst/>
+    <dgm:txFillClrLst/>
+    <dgm:txEffectClrLst/>
+  </dgm:styleLbl>
+  <dgm:styleLbl name="vennNode1">
+    <dgm:fillClrLst meth="repeat">
+      <a:schemeClr val="accent1">
+        <a:alpha val="50000"/>
+      </a:schemeClr>
+    </dgm:fillClrLst>
+    <dgm:linClrLst meth="repeat">
+      <a:schemeClr val="lt1"/>
+    </dgm:linClrLst>
+    <dgm:effectClrLst/>
+    <dgm:txLinClrLst/>
+    <dgm:txFillClrLst/>
+    <dgm:txEffectClrLst/>
+  </dgm:styleLbl>
+  <dgm:styleLbl name="node2">
+    <dgm:fillClrLst meth="repeat">
+      <a:schemeClr val="accent1"/>
+    </dgm:fillClrLst>
+    <dgm:linClrLst meth="repeat">
+      <a:schemeClr val="lt1"/>
+    </dgm:linClrLst>
+    <dgm:effectClrLst/>
+    <dgm:txLinClrLst/>
+    <dgm:txFillClrLst/>
+    <dgm:txEffectClrLst/>
+  </dgm:styleLbl>
+  <dgm:styleLbl name="node3">
+    <dgm:fillClrLst meth="repeat">
+      <a:schemeClr val="accent1"/>
+    </dgm:fillClrLst>
+    <dgm:linClrLst meth="repeat">
+      <a:schemeClr val="lt1"/>
+    </dgm:linClrLst>
+    <dgm:effectClrLst/>
+    <dgm:txLinClrLst/>
+    <dgm:txFillClrLst/>
+    <dgm:txEffectClrLst/>
+  </dgm:styleLbl>
+  <dgm:styleLbl name="node4">
+    <dgm:fillClrLst meth="repeat">
+      <a:schemeClr val="accent1"/>
+    </dgm:fillClrLst>
+    <dgm:linClrLst meth="repeat">
+      <a:schemeClr val="lt1"/>
+    </dgm:linClrLst>
+    <dgm:effectClrLst/>
+    <dgm:txLinClrLst/>
+    <dgm:txFillClrLst/>
+    <dgm:txEffectClrLst/>
+  </dgm:styleLbl>
+  <dgm:styleLbl name="fgImgPlace1">
+    <dgm:fillClrLst meth="repeat">
+      <a:schemeClr val="accent1">
+        <a:tint val="50000"/>
+      </a:schemeClr>
+    </dgm:fillClrLst>
+    <dgm:linClrLst meth="repeat">
+      <a:schemeClr val="lt1"/>
+    </dgm:linClrLst>
+    <dgm:effectClrLst/>
+    <dgm:txLinClrLst/>
+    <dgm:txFillClrLst meth="repeat">
+      <a:schemeClr val="lt1"/>
+    </dgm:txFillClrLst>
+    <dgm:txEffectClrLst/>
+  </dgm:styleLbl>
+  <dgm:styleLbl name="alignImgPlace1">
+    <dgm:fillClrLst meth="repeat">
+      <a:schemeClr val="accent1">
+        <a:tint val="50000"/>
+      </a:schemeClr>
+    </dgm:fillClrLst>
+    <dgm:linClrLst meth="repeat">
+      <a:schemeClr val="lt1"/>
+    </dgm:linClrLst>
+    <dgm:effectClrLst/>
+    <dgm:txLinClrLst/>
+    <dgm:txFillClrLst meth="repeat">
+      <a:schemeClr val="lt1"/>
+    </dgm:txFillClrLst>
+    <dgm:txEffectClrLst/>
+  </dgm:styleLbl>
+  <dgm:styleLbl name="bgImgPlace1">
+    <dgm:fillClrLst meth="repeat">
+      <a:schemeClr val="accent1">
+        <a:tint val="50000"/>
+      </a:schemeClr>
+    </dgm:fillClrLst>
+    <dgm:linClrLst meth="repeat">
+      <a:schemeClr val="lt1"/>
+    </dgm:linClrLst>
+    <dgm:effectClrLst/>
+    <dgm:txLinClrLst/>
+    <dgm:txFillClrLst meth="repeat">
+      <a:schemeClr val="lt1"/>
+    </dgm:txFillClrLst>
+    <dgm:txEffectClrLst/>
+  </dgm:styleLbl>
+  <dgm:styleLbl name="sibTrans2D1">
+    <dgm:fillClrLst meth="repeat">
+      <a:schemeClr val="accent1">
+        <a:tint val="60000"/>
+      </a:schemeClr>
+    </dgm:fillClrLst>
+    <dgm:linClrLst meth="repeat">
+      <a:schemeClr val="accent1">
+        <a:tint val="60000"/>
+      </a:schemeClr>
+    </dgm:linClrLst>
+    <dgm:effectClrLst/>
+    <dgm:txLinClrLst/>
+    <dgm:txFillClrLst/>
+    <dgm:txEffectClrLst/>
+  </dgm:styleLbl>
+  <dgm:styleLbl name="fgSibTrans2D1">
+    <dgm:fillClrLst meth="repeat">
+      <a:schemeClr val="accent1">
+        <a:tint val="60000"/>
+      </a:schemeClr>
+    </dgm:fillClrLst>
+    <dgm:linClrLst meth="repeat">
+      <a:schemeClr val="accent1">
+        <a:tint val="60000"/>
+      </a:schemeClr>
+    </dgm:linClrLst>
+    <dgm:effectClrLst/>
+    <dgm:txLinClrLst/>
+    <dgm:txFillClrLst/>
+    <dgm:txEffectClrLst/>
+  </dgm:styleLbl>
+  <dgm:styleLbl name="bgSibTrans2D1">
+    <dgm:fillClrLst meth="repeat">
+      <a:schemeClr val="accent1">
+        <a:tint val="60000"/>
+      </a:schemeClr>
+    </dgm:fillClrLst>
+    <dgm:linClrLst meth="repeat">
+      <a:schemeClr val="accent1">
+        <a:tint val="60000"/>
+      </a:schemeClr>
+    </dgm:linClrLst>
+    <dgm:effectClrLst/>
+    <dgm:txLinClrLst/>
+    <dgm:txFillClrLst/>
+    <dgm:txEffectClrLst/>
+  </dgm:styleLbl>
+  <dgm:styleLbl name="sibTrans1D1">
+    <dgm:fillClrLst meth="repeat">
+      <a:schemeClr val="accent1"/>
+    </dgm:fillClrLst>
+    <dgm:linClrLst meth="repeat">
+      <a:schemeClr val="accent1"/>
+    </dgm:linClrLst>
+    <dgm:effectClrLst/>
+    <dgm:txLinClrLst/>
+    <dgm:txFillClrLst meth="repeat">
+      <a:schemeClr val="tx1"/>
+    </dgm:txFillClrLst>
+    <dgm:txEffectClrLst/>
+  </dgm:styleLbl>
+  <dgm:styleLbl name="callout">
+    <dgm:fillClrLst meth="repeat">
+      <a:schemeClr val="accent1"/>
+    </dgm:fillClrLst>
+    <dgm:linClrLst meth="repeat">
+      <a:schemeClr val="accent1">
+        <a:tint val="50000"/>
+      </a:schemeClr>
+    </dgm:linClrLst>
+    <dgm:effectClrLst/>
+    <dgm:txLinClrLst/>
+    <dgm:txFillClrLst meth="repeat">
+      <a:schemeClr val="tx1"/>
+    </dgm:txFillClrLst>
+    <dgm:txEffectClrLst/>
+  </dgm:styleLbl>
+  <dgm:styleLbl name="asst0">
+    <dgm:fillClrLst meth="repeat">
+      <a:schemeClr val="accent1"/>
+    </dgm:fillClrLst>
+    <dgm:linClrLst meth="repeat">
+      <a:schemeClr val="lt1"/>
+    </dgm:linClrLst>
+    <dgm:effectClrLst/>
+    <dgm:txLinClrLst/>
+    <dgm:txFillClrLst/>
+    <dgm:txEffectClrLst/>
+  </dgm:styleLbl>
+  <dgm:styleLbl name="asst1">
+    <dgm:fillClrLst meth="repeat">
+      <a:schemeClr val="accent1"/>
+    </dgm:fillClrLst>
+    <dgm:linClrLst meth="repeat">
+      <a:schemeClr val="lt1"/>
+    </dgm:linClrLst>
+    <dgm:effectClrLst/>
+    <dgm:txLinClrLst/>
+    <dgm:txFillClrLst/>
+    <dgm:txEffectClrLst/>
+  </dgm:styleLbl>
+  <dgm:styleLbl name="asst2">
+    <dgm:fillClrLst meth="repeat">
+      <a:schemeClr val="accent1"/>
+    </dgm:fillClrLst>
+    <dgm:linClrLst meth="repeat">
+      <a:schemeClr val="lt1"/>
+    </dgm:linClrLst>
+    <dgm:effectClrLst/>
+    <dgm:txLinClrLst/>
+    <dgm:txFillClrLst/>
+    <dgm:txEffectClrLst/>
+  </dgm:styleLbl>
+  <dgm:styleLbl name="asst3">
+    <dgm:fillClrLst meth="repeat">
+      <a:schemeClr val="accent1"/>
+    </dgm:fillClrLst>
+    <dgm:linClrLst meth="repeat">
+      <a:schemeClr val="lt1"/>
+    </dgm:linClrLst>
+    <dgm:effectClrLst/>
+    <dgm:txLinClrLst/>
+    <dgm:txFillClrLst/>
+    <dgm:txEffectClrLst/>
+  </dgm:styleLbl>
+  <dgm:styleLbl name="asst4">
+    <dgm:fillClrLst meth="repeat">
+      <a:schemeClr val="accent1"/>
+    </dgm:fillClrLst>
+    <dgm:linClrLst meth="repeat">
+      <a:schemeClr val="lt1"/>
+    </dgm:linClrLst>
+    <dgm:effectClrLst/>
+    <dgm:txLinClrLst/>
+    <dgm:txFillClrLst/>
+    <dgm:txEffectClrLst/>
+  </dgm:styleLbl>
+  <dgm:styleLbl name="parChTrans2D1">
+    <dgm:fillClrLst meth="repeat">
+      <a:schemeClr val="accent1">
+        <a:tint val="60000"/>
+      </a:schemeClr>
+    </dgm:fillClrLst>
+    <dgm:linClrLst meth="repeat">
+      <a:schemeClr val="accent1">
+        <a:tint val="60000"/>
+      </a:schemeClr>
+    </dgm:linClrLst>
+    <dgm:effectClrLst/>
+    <dgm:txLinClrLst/>
+    <dgm:txFillClrLst meth="repeat">
+      <a:schemeClr val="lt1"/>
+    </dgm:txFillClrLst>
+    <dgm:txEffectClrLst/>
+  </dgm:styleLbl>
+  <dgm:styleLbl name="parChTrans2D2">
+    <dgm:fillClrLst meth="repeat">
+      <a:schemeClr val="accent1"/>
+    </dgm:fillClrLst>
+    <dgm:linClrLst meth="repeat">
+      <a:schemeClr val="accent1"/>
+    </dgm:linClrLst>
+    <dgm:effectClrLst/>
+    <dgm:txLinClrLst/>
+    <dgm:txFillClrLst meth="repeat">
+      <a:schemeClr val="lt1"/>
+    </dgm:txFillClrLst>
+    <dgm:txEffectClrLst/>
+  </dgm:styleLbl>
+  <dgm:styleLbl name="parChTrans2D3">
+    <dgm:fillClrLst meth="repeat">
+      <a:schemeClr val="accent1"/>
+    </dgm:fillClrLst>
+    <dgm:linClrLst meth="repeat">
+      <a:schemeClr val="accent1"/>
+    </dgm:linClrLst>
+    <dgm:effectClrLst/>
+    <dgm:txLinClrLst/>
+    <dgm:txFillClrLst meth="repeat">
+      <a:schemeClr val="lt1"/>
+    </dgm:txFillClrLst>
+    <dgm:txEffectClrLst/>
+  </dgm:styleLbl>
+  <dgm:styleLbl name="parChTrans2D4">
+    <dgm:fillClrLst meth="repeat">
+      <a:schemeClr val="accent1"/>
+    </dgm:fillClrLst>
+    <dgm:linClrLst meth="repeat">
+      <a:schemeClr val="accent1"/>
+    </dgm:linClrLst>
+    <dgm:effectClrLst/>
+    <dgm:txLinClrLst/>
+    <dgm:txFillClrLst meth="repeat">
+      <a:schemeClr val="lt1"/>
+    </dgm:txFillClrLst>
+    <dgm:txEffectClrLst/>
+  </dgm:styleLbl>
+  <dgm:styleLbl name="parChTrans1D1">
+    <dgm:fillClrLst meth="repeat">
+      <a:schemeClr val="accent1"/>
+    </dgm:fillClrLst>
+    <dgm:linClrLst meth="repeat">
+      <a:schemeClr val="accent1">
+        <a:shade val="60000"/>
+      </a:schemeClr>
+    </dgm:linClrLst>
+    <dgm:effectClrLst/>
+    <dgm:txLinClrLst/>
+    <dgm:txFillClrLst meth="repeat">
+      <a:schemeClr val="tx1"/>
+    </dgm:txFillClrLst>
+    <dgm:txEffectClrLst/>
+  </dgm:styleLbl>
+  <dgm:styleLbl name="parChTrans1D2">
+    <dgm:fillClrLst meth="repeat">
+      <a:schemeClr val="accent1"/>
+    </dgm:fillClrLst>
+    <dgm:linClrLst meth="repeat">
+      <a:schemeClr val="accent1">
+        <a:shade val="60000"/>
+      </a:schemeClr>
+    </dgm:linClrLst>
+    <dgm:effectClrLst/>
+    <dgm:txLinClrLst/>
+    <dgm:txFillClrLst meth="repeat">
+      <a:schemeClr val="tx1"/>
+    </dgm:txFillClrLst>
+    <dgm:txEffectClrLst/>
+  </dgm:styleLbl>
+  <dgm:styleLbl name="parChTrans1D3">
+    <dgm:fillClrLst meth="repeat">
+      <a:schemeClr val="accent1"/>
+    </dgm:fillClrLst>
+    <dgm:linClrLst meth="repeat">
+      <a:schemeClr val="accent1">
+        <a:shade val="80000"/>
+      </a:schemeClr>
+    </dgm:linClrLst>
+    <dgm:effectClrLst/>
+    <dgm:txLinClrLst/>
+    <dgm:txFillClrLst meth="repeat">
+      <a:schemeClr val="tx1"/>
+    </dgm:txFillClrLst>
+    <dgm:txEffectClrLst/>
+  </dgm:styleLbl>
+  <dgm:styleLbl name="parChTrans1D4">
+    <dgm:fillClrLst meth="repeat">
+      <a:schemeClr val="accent1"/>
+    </dgm:fillClrLst>
+    <dgm:linClrLst meth="repeat">
+      <a:schemeClr val="accent1">
+        <a:shade val="80000"/>
+      </a:schemeClr>
+    </dgm:linClrLst>
+    <dgm:effectClrLst/>
+    <dgm:txLinClrLst/>
+    <dgm:txFillClrLst meth="repeat">
+      <a:schemeClr val="tx1"/>
+    </dgm:txFillClrLst>
+    <dgm:txEffectClrLst/>
+  </dgm:styleLbl>
+  <dgm:styleLbl name="fgAcc1">
+    <dgm:fillClrLst meth="repeat">
+      <a:schemeClr val="lt1">
+        <a:alpha val="90000"/>
+      </a:schemeClr>
+    </dgm:fillClrLst>
+    <dgm:linClrLst meth="repeat">
+      <a:schemeClr val="accent1"/>
+    </dgm:linClrLst>
+    <dgm:effectClrLst/>
+    <dgm:txLinClrLst/>
+    <dgm:txFillClrLst meth="repeat">
+      <a:schemeClr val="dk1"/>
+    </dgm:txFillClrLst>
+    <dgm:txEffectClrLst/>
+  </dgm:styleLbl>
+  <dgm:styleLbl name="conFgAcc1">
+    <dgm:fillClrLst meth="repeat">
+      <a:schemeClr val="lt1">
+        <a:alpha val="90000"/>
+      </a:schemeClr>
+    </dgm:fillClrLst>
+    <dgm:linClrLst meth="repeat">
+      <a:schemeClr val="accent1"/>
+    </dgm:linClrLst>
+    <dgm:effectClrLst/>
+    <dgm:txLinClrLst/>
+    <dgm:txFillClrLst meth="repeat">
+      <a:schemeClr val="dk1"/>
+    </dgm:txFillClrLst>
+    <dgm:txEffectClrLst/>
+  </dgm:styleLbl>
+  <dgm:styleLbl name="alignAcc1">
+    <dgm:fillClrLst meth="repeat">
+      <a:schemeClr val="lt1">
+        <a:alpha val="90000"/>
+      </a:schemeClr>
+    </dgm:fillClrLst>
+    <dgm:linClrLst meth="repeat">
+      <a:schemeClr val="accent1"/>
+    </dgm:linClrLst>
+    <dgm:effectClrLst/>
+    <dgm:txLinClrLst/>
+    <dgm:txFillClrLst meth="repeat">
+      <a:schemeClr val="dk1"/>
+    </dgm:txFillClrLst>
+    <dgm:txEffectClrLst/>
+  </dgm:styleLbl>
+  <dgm:styleLbl name="trAlignAcc1">
+    <dgm:fillClrLst meth="repeat">
+      <a:schemeClr val="lt1">
+        <a:alpha val="40000"/>
+      </a:schemeClr>
+    </dgm:fillClrLst>
+    <dgm:linClrLst meth="repeat">
+      <a:schemeClr val="accent1"/>
+    </dgm:linClrLst>
+    <dgm:effectClrLst/>
+    <dgm:txLinClrLst/>
+    <dgm:txFillClrLst meth="repeat">
+      <a:schemeClr val="dk1"/>
+    </dgm:txFillClrLst>
+    <dgm:txEffectClrLst/>
+  </dgm:styleLbl>
+  <dgm:styleLbl name="bgAcc1">
+    <dgm:fillClrLst meth="repeat">
+      <a:schemeClr val="lt1">
+        <a:alpha val="90000"/>
+      </a:schemeClr>
+    </dgm:fillClrLst>
+    <dgm:linClrLst meth="repeat">
+      <a:schemeClr val="accent1"/>
+    </dgm:linClrLst>
+    <dgm:effectClrLst/>
+    <dgm:txLinClrLst/>
+    <dgm:txFillClrLst meth="repeat">
+      <a:schemeClr val="dk1"/>
+    </dgm:txFillClrLst>
+    <dgm:txEffectClrLst/>
+  </dgm:styleLbl>
+  <dgm:styleLbl name="solidFgAcc1">
+    <dgm:fillClrLst meth="repeat">
+      <a:schemeClr val="lt1"/>
+    </dgm:fillClrLst>
+    <dgm:linClrLst meth="repeat">
+      <a:schemeClr val="accent1"/>
+    </dgm:linClrLst>
+    <dgm:effectClrLst/>
+    <dgm:txLinClrLst/>
+    <dgm:txFillClrLst meth="repeat">
+      <a:schemeClr val="dk1"/>
+    </dgm:txFillClrLst>
+    <dgm:txEffectClrLst/>
+  </dgm:styleLbl>
+  <dgm:styleLbl name="solidAlignAcc1">
+    <dgm:fillClrLst meth="repeat">
+      <a:schemeClr val="lt1"/>
+    </dgm:fillClrLst>
+    <dgm:linClrLst meth="repeat">
+      <a:schemeClr val="accent1"/>
+    </dgm:linClrLst>
+    <dgm:effectClrLst/>
+    <dgm:txLinClrLst/>
+    <dgm:txFillClrLst meth="repeat">
+      <a:schemeClr val="dk1"/>
+    </dgm:txFillClrLst>
+    <dgm:txEffectClrLst/>
+  </dgm:styleLbl>
+  <dgm:styleLbl name="solidBgAcc1">
+    <dgm:fillClrLst meth="repeat">
+      <a:schemeClr val="lt1"/>
+    </dgm:fillClrLst>
+    <dgm:linClrLst meth="repeat">
+      <a:schemeClr val="accent1"/>
+    </dgm:linClrLst>
+    <dgm:effectClrLst/>
+    <dgm:txLinClrLst/>
+    <dgm:txFillClrLst meth="repeat">
+      <a:schemeClr val="dk1"/>
+    </dgm:txFillClrLst>
+    <dgm:txEffectClrLst/>
+  </dgm:styleLbl>
+  <dgm:styleLbl name="fgAccFollowNode1">
+    <dgm:fillClrLst meth="repeat">
+      <a:schemeClr val="accent1">
+        <a:alpha val="90000"/>
+        <a:tint val="40000"/>
+      </a:schemeClr>
+    </dgm:fillClrLst>
+    <dgm:linClrLst meth="repeat">
+      <a:schemeClr val="accent1">
+        <a:alpha val="90000"/>
+        <a:tint val="40000"/>
+      </a:schemeClr>
+    </dgm:linClrLst>
+    <dgm:effectClrLst/>
+    <dgm:txLinClrLst/>
+    <dgm:txFillClrLst meth="repeat">
+      <a:schemeClr val="dk1"/>
+    </dgm:txFillClrLst>
+    <dgm:txEffectClrLst/>
+  </dgm:styleLbl>
+  <dgm:styleLbl name="alignAccFollowNode1">
+    <dgm:fillClrLst meth="repeat">
+      <a:schemeClr val="accent1">
+        <a:alpha val="90000"/>
+        <a:tint val="40000"/>
+      </a:schemeClr>
+    </dgm:fillClrLst>
+    <dgm:linClrLst meth="repeat">
+      <a:schemeClr val="accent1">
+        <a:alpha val="90000"/>
+        <a:tint val="40000"/>
+      </a:schemeClr>
+    </dgm:linClrLst>
+    <dgm:effectClrLst/>
+    <dgm:txLinClrLst/>
+    <dgm:txFillClrLst meth="repeat">
+      <a:schemeClr val="dk1"/>
+    </dgm:txFillClrLst>
+    <dgm:txEffectClrLst/>
+  </dgm:styleLbl>
+  <dgm:styleLbl name="bgAccFollowNode1">
+    <dgm:fillClrLst meth="repeat">
+      <a:schemeClr val="accent1">
+        <a:alpha val="90000"/>
+        <a:tint val="40000"/>
+      </a:schemeClr>
+    </dgm:fillClrLst>
+    <dgm:linClrLst meth="repeat">
+      <a:schemeClr val="accent1">
+        <a:alpha val="90000"/>
+        <a:tint val="40000"/>
+      </a:schemeClr>
+    </dgm:linClrLst>
+    <dgm:effectClrLst/>
+    <dgm:txLinClrLst/>
+    <dgm:txFillClrLst meth="repeat">
+      <a:schemeClr val="dk1"/>
+    </dgm:txFillClrLst>
+    <dgm:txEffectClrLst/>
+  </dgm:styleLbl>
+  <dgm:styleLbl name="fgAcc0">
+    <dgm:fillClrLst meth="repeat">
+      <a:schemeClr val="lt1">
+        <a:alpha val="90000"/>
+      </a:schemeClr>
+    </dgm:fillClrLst>
+    <dgm:linClrLst meth="repeat">
+      <a:schemeClr val="accent1"/>
+    </dgm:linClrLst>
+    <dgm:effectClrLst/>
+    <dgm:txLinClrLst/>
+    <dgm:txFillClrLst meth="repeat">
+      <a:schemeClr val="dk1"/>
+    </dgm:txFillClrLst>
+    <dgm:txEffectClrLst/>
+  </dgm:styleLbl>
+  <dgm:styleLbl name="fgAcc2">
+    <dgm:fillClrLst meth="repeat">
+      <a:schemeClr val="lt1">
+        <a:alpha val="90000"/>
+      </a:schemeClr>
+    </dgm:fillClrLst>
+    <dgm:linClrLst meth="repeat">
+      <a:schemeClr val="accent1"/>
+    </dgm:linClrLst>
+    <dgm:effectClrLst/>
+    <dgm:txLinClrLst/>
+    <dgm:txFillClrLst meth="repeat">
+      <a:schemeClr val="dk1"/>
+    </dgm:txFillClrLst>
+    <dgm:txEffectClrLst/>
+  </dgm:styleLbl>
+  <dgm:styleLbl name="fgAcc3">
+    <dgm:fillClrLst meth="repeat">
+      <a:schemeClr val="lt1">
+        <a:alpha val="90000"/>
+      </a:schemeClr>
+    </dgm:fillClrLst>
+    <dgm:linClrLst meth="repeat">
+      <a:schemeClr val="accent1"/>
+    </dgm:linClrLst>
+    <dgm:effectClrLst/>
+    <dgm:txLinClrLst/>
+    <dgm:txFillClrLst meth="repeat">
+      <a:schemeClr val="dk1"/>
+    </dgm:txFillClrLst>
+    <dgm:txEffectClrLst/>
+  </dgm:styleLbl>
+  <dgm:styleLbl name="fgAcc4">
+    <dgm:fillClrLst meth="repeat">
+      <a:schemeClr val="lt1">
+        <a:alpha val="90000"/>
+      </a:schemeClr>
+    </dgm:fillClrLst>
+    <dgm:linClrLst meth="repeat">
+      <a:schemeClr val="accent1"/>
+    </dgm:linClrLst>
+    <dgm:effectClrLst/>
+    <dgm:txLinClrLst/>
+    <dgm:txFillClrLst meth="repeat">
+      <a:schemeClr val="dk1"/>
+    </dgm:txFillClrLst>
+    <dgm:txEffectClrLst/>
+  </dgm:styleLbl>
+  <dgm:styleLbl name="bgShp">
+    <dgm:fillClrLst meth="repeat">
+      <a:schemeClr val="accent1">
+        <a:tint val="40000"/>
+      </a:schemeClr>
+    </dgm:fillClrLst>
+    <dgm:linClrLst meth="repeat">
+      <a:schemeClr val="accent1"/>
+    </dgm:linClrLst>
+    <dgm:effectClrLst/>
+    <dgm:txLinClrLst/>
+    <dgm:txFillClrLst meth="repeat">
+      <a:schemeClr val="dk1"/>
+    </dgm:txFillClrLst>
+    <dgm:txEffectClrLst/>
+  </dgm:styleLbl>
+  <dgm:styleLbl name="dkBgShp">
+    <dgm:fillClrLst meth="repeat">
+      <a:schemeClr val="accent1">
+        <a:shade val="80000"/>
+      </a:schemeClr>
+    </dgm:fillClrLst>
+    <dgm:linClrLst meth="repeat">
+      <a:schemeClr val="accent1"/>
+    </dgm:linClrLst>
+    <dgm:effectClrLst/>
+    <dgm:txLinClrLst/>
+    <dgm:txFillClrLst meth="repeat">
+      <a:schemeClr val="lt1"/>
+    </dgm:txFillClrLst>
+    <dgm:txEffectClrLst/>
+  </dgm:styleLbl>
+  <dgm:styleLbl name="trBgShp">
+    <dgm:fillClrLst meth="repeat">
+      <a:schemeClr val="accent1">
+        <a:tint val="50000"/>
+        <a:alpha val="40000"/>
+      </a:schemeClr>
+    </dgm:fillClrLst>
+    <dgm:linClrLst meth="repeat">
+      <a:schemeClr val="accent1"/>
+    </dgm:linClrLst>
+    <dgm:effectClrLst/>
+    <dgm:txLinClrLst/>
+    <dgm:txFillClrLst meth="repeat">
+      <a:schemeClr val="lt1"/>
+    </dgm:txFillClrLst>
+    <dgm:txEffectClrLst/>
+  </dgm:styleLbl>
+  <dgm:styleLbl name="fgShp">
+    <dgm:fillClrLst meth="repeat">
+      <a:schemeClr val="accent1">
+        <a:tint val="60000"/>
+      </a:schemeClr>
+    </dgm:fillClrLst>
+    <dgm:linClrLst meth="repeat">
+      <a:schemeClr val="lt1"/>
+    </dgm:linClrLst>
+    <dgm:effectClrLst/>
+    <dgm:txLinClrLst/>
+    <dgm:txFillClrLst meth="repeat">
+      <a:schemeClr val="dk1"/>
+    </dgm:txFillClrLst>
+    <dgm:txEffectClrLst/>
+  </dgm:styleLbl>
+  <dgm:styleLbl name="revTx">
+    <dgm:fillClrLst meth="repeat">
+      <a:schemeClr val="lt1">
+        <a:alpha val="0"/>
+      </a:schemeClr>
+    </dgm:fillClrLst>
+    <dgm:linClrLst meth="repeat">
+      <a:schemeClr val="dk1">
+        <a:alpha val="0"/>
+      </a:schemeClr>
+    </dgm:linClrLst>
+    <dgm:effectClrLst/>
+    <dgm:txLinClrLst/>
+    <dgm:txFillClrLst meth="repeat">
+      <a:schemeClr val="tx1"/>
+    </dgm:txFillClrLst>
+    <dgm:txEffectClrLst/>
+  </dgm:styleLbl>
+</dgm:colorsDef>
+</file>
+
+<file path=word/diagrams/data1.xml><?xml version="1.0" encoding="utf-8"?>
+<dgm:dataModel xmlns:dgm="http://schemas.openxmlformats.org/drawingml/2006/diagram" xmlns:a="http://schemas.openxmlformats.org/drawingml/2006/main">
+  <dgm:ptLst>
+    <dgm:pt modelId="{FF8D003B-CF10-49C3-A306-390630695A1D}" type="doc">
+      <dgm:prSet loTypeId="urn:microsoft.com/office/officeart/2005/8/layout/hChevron3" loCatId="process" qsTypeId="urn:microsoft.com/office/officeart/2005/8/quickstyle/simple1" qsCatId="simple" csTypeId="urn:microsoft.com/office/officeart/2005/8/colors/accent1_2" csCatId="accent1" phldr="1"/>
+      <dgm:spPr/>
+    </dgm:pt>
+    <dgm:pt modelId="{D2688B55-08C6-4FC5-AA1F-A38B262C2035}">
+      <dgm:prSet phldrT="[Text]"/>
+      <dgm:spPr/>
+      <dgm:t>
+        <a:bodyPr/>
+        <a:lstStyle/>
+        <a:p>
+          <a:r>
+            <a:rPr lang="de-DE"/>
+            <a:t>Einarbeitung, Frontend, Datenbank</a:t>
+          </a:r>
+        </a:p>
+      </dgm:t>
+    </dgm:pt>
+    <dgm:pt modelId="{D8F1C926-1092-4E6A-A782-8202B8F04428}" type="parTrans" cxnId="{46C45B9B-2FA3-4927-BF7E-1035EFC8A192}">
+      <dgm:prSet/>
+      <dgm:spPr/>
+      <dgm:t>
+        <a:bodyPr/>
+        <a:lstStyle/>
+        <a:p>
+          <a:endParaRPr lang="de-DE"/>
+        </a:p>
+      </dgm:t>
+    </dgm:pt>
+    <dgm:pt modelId="{4E1C9EB9-899F-4117-80F5-B1D24B7F40C4}" type="sibTrans" cxnId="{46C45B9B-2FA3-4927-BF7E-1035EFC8A192}">
+      <dgm:prSet/>
+      <dgm:spPr/>
+      <dgm:t>
+        <a:bodyPr/>
+        <a:lstStyle/>
+        <a:p>
+          <a:endParaRPr lang="de-DE"/>
+        </a:p>
+      </dgm:t>
+    </dgm:pt>
+    <dgm:pt modelId="{3D27EAE0-522E-48AD-A90F-D56521EED59F}">
+      <dgm:prSet phldrT="[Text]"/>
+      <dgm:spPr/>
+      <dgm:t>
+        <a:bodyPr/>
+        <a:lstStyle/>
+        <a:p>
+          <a:r>
+            <a:rPr lang="de-DE"/>
+            <a:t>Benutzerprofil, Youtube-API, Chat</a:t>
+          </a:r>
+        </a:p>
+      </dgm:t>
+    </dgm:pt>
+    <dgm:pt modelId="{05BB4C16-3B30-4934-93E4-B44AFBC79A06}" type="parTrans" cxnId="{2DA709F7-307A-43F7-8680-A56C791B7ED0}">
+      <dgm:prSet/>
+      <dgm:spPr/>
+      <dgm:t>
+        <a:bodyPr/>
+        <a:lstStyle/>
+        <a:p>
+          <a:endParaRPr lang="de-DE"/>
+        </a:p>
+      </dgm:t>
+    </dgm:pt>
+    <dgm:pt modelId="{AC0987A2-3D31-4E1C-9B9F-ACB0B9BB6BCB}" type="sibTrans" cxnId="{2DA709F7-307A-43F7-8680-A56C791B7ED0}">
+      <dgm:prSet/>
+      <dgm:spPr/>
+      <dgm:t>
+        <a:bodyPr/>
+        <a:lstStyle/>
+        <a:p>
+          <a:endParaRPr lang="de-DE"/>
+        </a:p>
+      </dgm:t>
+    </dgm:pt>
+    <dgm:pt modelId="{80354392-8595-4299-9435-1FBDA34B03B5}">
+      <dgm:prSet phldrT="[Text]"/>
+      <dgm:spPr/>
+      <dgm:t>
+        <a:bodyPr/>
+        <a:lstStyle/>
+        <a:p>
+          <a:r>
+            <a:rPr lang="de-DE"/>
+            <a:t>Security, Schönheitsimpl.</a:t>
+          </a:r>
+        </a:p>
+      </dgm:t>
+    </dgm:pt>
+    <dgm:pt modelId="{0146A0D0-F1FF-4A01-8C61-B18FE86E71B0}" type="parTrans" cxnId="{A53A1510-756C-4B8F-A167-9C397928C908}">
+      <dgm:prSet/>
+      <dgm:spPr/>
+      <dgm:t>
+        <a:bodyPr/>
+        <a:lstStyle/>
+        <a:p>
+          <a:endParaRPr lang="de-DE"/>
+        </a:p>
+      </dgm:t>
+    </dgm:pt>
+    <dgm:pt modelId="{A1D9F1FF-455B-4FC5-9201-E02F629C5E6D}" type="sibTrans" cxnId="{A53A1510-756C-4B8F-A167-9C397928C908}">
+      <dgm:prSet/>
+      <dgm:spPr/>
+      <dgm:t>
+        <a:bodyPr/>
+        <a:lstStyle/>
+        <a:p>
+          <a:endParaRPr lang="de-DE"/>
+        </a:p>
+      </dgm:t>
+    </dgm:pt>
+    <dgm:pt modelId="{31283F2C-EFD6-4828-8D72-6358CDBCC581}" type="pres">
+      <dgm:prSet presAssocID="{FF8D003B-CF10-49C3-A306-390630695A1D}" presName="Name0" presStyleCnt="0">
+        <dgm:presLayoutVars>
+          <dgm:dir/>
+          <dgm:resizeHandles val="exact"/>
+        </dgm:presLayoutVars>
+      </dgm:prSet>
+      <dgm:spPr/>
+    </dgm:pt>
+    <dgm:pt modelId="{1192B65C-814F-44F3-B275-D8E50855208C}" type="pres">
+      <dgm:prSet presAssocID="{D2688B55-08C6-4FC5-AA1F-A38B262C2035}" presName="parTxOnly" presStyleLbl="node1" presStyleIdx="0" presStyleCnt="3">
+        <dgm:presLayoutVars>
+          <dgm:bulletEnabled val="1"/>
+        </dgm:presLayoutVars>
+      </dgm:prSet>
+      <dgm:spPr/>
+    </dgm:pt>
+    <dgm:pt modelId="{2B3CEBD4-74AD-434E-B164-97AE595B7B45}" type="pres">
+      <dgm:prSet presAssocID="{4E1C9EB9-899F-4117-80F5-B1D24B7F40C4}" presName="parSpace" presStyleCnt="0"/>
+      <dgm:spPr/>
+    </dgm:pt>
+    <dgm:pt modelId="{DF6DEE7D-8B32-4EA9-BBAE-2038991B14DB}" type="pres">
+      <dgm:prSet presAssocID="{3D27EAE0-522E-48AD-A90F-D56521EED59F}" presName="parTxOnly" presStyleLbl="node1" presStyleIdx="1" presStyleCnt="3">
+        <dgm:presLayoutVars>
+          <dgm:bulletEnabled val="1"/>
+        </dgm:presLayoutVars>
+      </dgm:prSet>
+      <dgm:spPr/>
+    </dgm:pt>
+    <dgm:pt modelId="{B124FE7E-7537-4A30-A440-024EC52A5EED}" type="pres">
+      <dgm:prSet presAssocID="{AC0987A2-3D31-4E1C-9B9F-ACB0B9BB6BCB}" presName="parSpace" presStyleCnt="0"/>
+      <dgm:spPr/>
+    </dgm:pt>
+    <dgm:pt modelId="{8244C3DF-09D6-4A1F-88A4-9CABACD931B5}" type="pres">
+      <dgm:prSet presAssocID="{80354392-8595-4299-9435-1FBDA34B03B5}" presName="parTxOnly" presStyleLbl="node1" presStyleIdx="2" presStyleCnt="3">
+        <dgm:presLayoutVars>
+          <dgm:bulletEnabled val="1"/>
+        </dgm:presLayoutVars>
+      </dgm:prSet>
+      <dgm:spPr/>
+    </dgm:pt>
+  </dgm:ptLst>
+  <dgm:cxnLst>
+    <dgm:cxn modelId="{A53A1510-756C-4B8F-A167-9C397928C908}" srcId="{FF8D003B-CF10-49C3-A306-390630695A1D}" destId="{80354392-8595-4299-9435-1FBDA34B03B5}" srcOrd="2" destOrd="0" parTransId="{0146A0D0-F1FF-4A01-8C61-B18FE86E71B0}" sibTransId="{A1D9F1FF-455B-4FC5-9201-E02F629C5E6D}"/>
+    <dgm:cxn modelId="{D51E6A22-C6C5-498F-88E6-DE610D34155F}" type="presOf" srcId="{3D27EAE0-522E-48AD-A90F-D56521EED59F}" destId="{DF6DEE7D-8B32-4EA9-BBAE-2038991B14DB}" srcOrd="0" destOrd="0" presId="urn:microsoft.com/office/officeart/2005/8/layout/hChevron3"/>
+    <dgm:cxn modelId="{C511E937-07D3-4480-87E0-0640C20C5ED7}" type="presOf" srcId="{D2688B55-08C6-4FC5-AA1F-A38B262C2035}" destId="{1192B65C-814F-44F3-B275-D8E50855208C}" srcOrd="0" destOrd="0" presId="urn:microsoft.com/office/officeart/2005/8/layout/hChevron3"/>
+    <dgm:cxn modelId="{46C45B9B-2FA3-4927-BF7E-1035EFC8A192}" srcId="{FF8D003B-CF10-49C3-A306-390630695A1D}" destId="{D2688B55-08C6-4FC5-AA1F-A38B262C2035}" srcOrd="0" destOrd="0" parTransId="{D8F1C926-1092-4E6A-A782-8202B8F04428}" sibTransId="{4E1C9EB9-899F-4117-80F5-B1D24B7F40C4}"/>
+    <dgm:cxn modelId="{2813D6C9-B82E-4F54-8FB1-4C17D2CD6D1D}" type="presOf" srcId="{FF8D003B-CF10-49C3-A306-390630695A1D}" destId="{31283F2C-EFD6-4828-8D72-6358CDBCC581}" srcOrd="0" destOrd="0" presId="urn:microsoft.com/office/officeart/2005/8/layout/hChevron3"/>
+    <dgm:cxn modelId="{92C52BD0-ECE8-460F-81D0-6A97F0930D92}" type="presOf" srcId="{80354392-8595-4299-9435-1FBDA34B03B5}" destId="{8244C3DF-09D6-4A1F-88A4-9CABACD931B5}" srcOrd="0" destOrd="0" presId="urn:microsoft.com/office/officeart/2005/8/layout/hChevron3"/>
+    <dgm:cxn modelId="{2DA709F7-307A-43F7-8680-A56C791B7ED0}" srcId="{FF8D003B-CF10-49C3-A306-390630695A1D}" destId="{3D27EAE0-522E-48AD-A90F-D56521EED59F}" srcOrd="1" destOrd="0" parTransId="{05BB4C16-3B30-4934-93E4-B44AFBC79A06}" sibTransId="{AC0987A2-3D31-4E1C-9B9F-ACB0B9BB6BCB}"/>
+    <dgm:cxn modelId="{24D07843-D45E-490D-875D-D31201A230F9}" type="presParOf" srcId="{31283F2C-EFD6-4828-8D72-6358CDBCC581}" destId="{1192B65C-814F-44F3-B275-D8E50855208C}" srcOrd="0" destOrd="0" presId="urn:microsoft.com/office/officeart/2005/8/layout/hChevron3"/>
+    <dgm:cxn modelId="{1539EF33-839E-4966-8089-681366DD631E}" type="presParOf" srcId="{31283F2C-EFD6-4828-8D72-6358CDBCC581}" destId="{2B3CEBD4-74AD-434E-B164-97AE595B7B45}" srcOrd="1" destOrd="0" presId="urn:microsoft.com/office/officeart/2005/8/layout/hChevron3"/>
+    <dgm:cxn modelId="{9A62C665-06B3-4536-AD39-754F027F148D}" type="presParOf" srcId="{31283F2C-EFD6-4828-8D72-6358CDBCC581}" destId="{DF6DEE7D-8B32-4EA9-BBAE-2038991B14DB}" srcOrd="2" destOrd="0" presId="urn:microsoft.com/office/officeart/2005/8/layout/hChevron3"/>
+    <dgm:cxn modelId="{FF8D2C45-EA0B-41B5-9E4B-C489DEED1A51}" type="presParOf" srcId="{31283F2C-EFD6-4828-8D72-6358CDBCC581}" destId="{B124FE7E-7537-4A30-A440-024EC52A5EED}" srcOrd="3" destOrd="0" presId="urn:microsoft.com/office/officeart/2005/8/layout/hChevron3"/>
+    <dgm:cxn modelId="{A03C4DFC-C464-416C-9F32-25DDE1A5AC07}" type="presParOf" srcId="{31283F2C-EFD6-4828-8D72-6358CDBCC581}" destId="{8244C3DF-09D6-4A1F-88A4-9CABACD931B5}" srcOrd="4" destOrd="0" presId="urn:microsoft.com/office/officeart/2005/8/layout/hChevron3"/>
+  </dgm:cxnLst>
+  <dgm:bg/>
+  <dgm:whole/>
+  <dgm:extLst>
+    <a:ext uri="http://schemas.microsoft.com/office/drawing/2008/diagram">
+      <dsp:dataModelExt xmlns:dsp="http://schemas.microsoft.com/office/drawing/2008/diagram" relId="rId13" minVer="http://schemas.openxmlformats.org/drawingml/2006/diagram"/>
+    </a:ext>
+  </dgm:extLst>
+</dgm:dataModel>
+</file>
+
+<file path=word/diagrams/drawing1.xml><?xml version="1.0" encoding="utf-8"?>
+<dsp:drawing xmlns:dgm="http://schemas.openxmlformats.org/drawingml/2006/diagram" xmlns:dsp="http://schemas.microsoft.com/office/drawing/2008/diagram" xmlns:a="http://schemas.openxmlformats.org/drawingml/2006/main">
+  <dsp:spTree>
+    <dsp:nvGrpSpPr>
+      <dsp:cNvPr id="0" name=""/>
+      <dsp:cNvGrpSpPr/>
+    </dsp:nvGrpSpPr>
+    <dsp:grpSpPr/>
+    <dsp:sp modelId="{1192B65C-814F-44F3-B275-D8E50855208C}">
+      <dsp:nvSpPr>
+        <dsp:cNvPr id="0" name=""/>
+        <dsp:cNvSpPr/>
+      </dsp:nvSpPr>
+      <dsp:spPr>
+        <a:xfrm>
+          <a:off x="2411" y="35540"/>
+          <a:ext cx="2108299" cy="843319"/>
+        </a:xfrm>
+        <a:prstGeom prst="homePlate">
+          <a:avLst/>
+        </a:prstGeom>
+        <a:solidFill>
+          <a:schemeClr val="accent1">
+            <a:hueOff val="0"/>
+            <a:satOff val="0"/>
+            <a:lumOff val="0"/>
+            <a:alphaOff val="0"/>
+          </a:schemeClr>
+        </a:solidFill>
+        <a:ln w="12700" cap="flat" cmpd="sng" algn="ctr">
+          <a:solidFill>
+            <a:schemeClr val="lt1">
+              <a:hueOff val="0"/>
+              <a:satOff val="0"/>
+              <a:lumOff val="0"/>
+              <a:alphaOff val="0"/>
+            </a:schemeClr>
+          </a:solidFill>
+          <a:prstDash val="solid"/>
+          <a:miter lim="800000"/>
+        </a:ln>
+        <a:effectLst/>
+      </dsp:spPr>
+      <dsp:style>
+        <a:lnRef idx="2">
+          <a:scrgbClr r="0" g="0" b="0"/>
+        </a:lnRef>
+        <a:fillRef idx="1">
+          <a:scrgbClr r="0" g="0" b="0"/>
+        </a:fillRef>
+        <a:effectRef idx="0">
+          <a:scrgbClr r="0" g="0" b="0"/>
+        </a:effectRef>
+        <a:fontRef idx="minor">
+          <a:schemeClr val="lt1"/>
+        </a:fontRef>
+      </dsp:style>
+      <dsp:txBody>
+        <a:bodyPr spcFirstLastPara="0" vert="horz" wrap="square" lIns="74676" tIns="37338" rIns="18669" bIns="37338" numCol="1" spcCol="1270" anchor="ctr" anchorCtr="0">
+          <a:noAutofit/>
+        </a:bodyPr>
+        <a:lstStyle/>
+        <a:p>
+          <a:pPr marL="0" lvl="0" indent="0" algn="ctr" defTabSz="622300">
+            <a:lnSpc>
+              <a:spcPct val="90000"/>
+            </a:lnSpc>
+            <a:spcBef>
+              <a:spcPct val="0"/>
+            </a:spcBef>
+            <a:spcAft>
+              <a:spcPct val="35000"/>
+            </a:spcAft>
+            <a:buNone/>
+          </a:pPr>
+          <a:r>
+            <a:rPr lang="de-DE" sz="1400" kern="1200"/>
+            <a:t>Einarbeitung, Frontend, Datenbank</a:t>
+          </a:r>
+        </a:p>
+      </dsp:txBody>
+      <dsp:txXfrm>
+        <a:off x="2411" y="35540"/>
+        <a:ext cx="1897469" cy="843319"/>
+      </dsp:txXfrm>
+    </dsp:sp>
+    <dsp:sp modelId="{DF6DEE7D-8B32-4EA9-BBAE-2038991B14DB}">
+      <dsp:nvSpPr>
+        <dsp:cNvPr id="0" name=""/>
+        <dsp:cNvSpPr/>
+      </dsp:nvSpPr>
+      <dsp:spPr>
+        <a:xfrm>
+          <a:off x="1689050" y="35540"/>
+          <a:ext cx="2108299" cy="843319"/>
+        </a:xfrm>
+        <a:prstGeom prst="chevron">
+          <a:avLst/>
+        </a:prstGeom>
+        <a:solidFill>
+          <a:schemeClr val="accent1">
+            <a:hueOff val="0"/>
+            <a:satOff val="0"/>
+            <a:lumOff val="0"/>
+            <a:alphaOff val="0"/>
+          </a:schemeClr>
+        </a:solidFill>
+        <a:ln w="12700" cap="flat" cmpd="sng" algn="ctr">
+          <a:solidFill>
+            <a:schemeClr val="lt1">
+              <a:hueOff val="0"/>
+              <a:satOff val="0"/>
+              <a:lumOff val="0"/>
+              <a:alphaOff val="0"/>
+            </a:schemeClr>
+          </a:solidFill>
+          <a:prstDash val="solid"/>
+          <a:miter lim="800000"/>
+        </a:ln>
+        <a:effectLst/>
+      </dsp:spPr>
+      <dsp:style>
+        <a:lnRef idx="2">
+          <a:scrgbClr r="0" g="0" b="0"/>
+        </a:lnRef>
+        <a:fillRef idx="1">
+          <a:scrgbClr r="0" g="0" b="0"/>
+        </a:fillRef>
+        <a:effectRef idx="0">
+          <a:scrgbClr r="0" g="0" b="0"/>
+        </a:effectRef>
+        <a:fontRef idx="minor">
+          <a:schemeClr val="lt1"/>
+        </a:fontRef>
+      </dsp:style>
+      <dsp:txBody>
+        <a:bodyPr spcFirstLastPara="0" vert="horz" wrap="square" lIns="56007" tIns="37338" rIns="18669" bIns="37338" numCol="1" spcCol="1270" anchor="ctr" anchorCtr="0">
+          <a:noAutofit/>
+        </a:bodyPr>
+        <a:lstStyle/>
+        <a:p>
+          <a:pPr marL="0" lvl="0" indent="0" algn="ctr" defTabSz="622300">
+            <a:lnSpc>
+              <a:spcPct val="90000"/>
+            </a:lnSpc>
+            <a:spcBef>
+              <a:spcPct val="0"/>
+            </a:spcBef>
+            <a:spcAft>
+              <a:spcPct val="35000"/>
+            </a:spcAft>
+            <a:buNone/>
+          </a:pPr>
+          <a:r>
+            <a:rPr lang="de-DE" sz="1400" kern="1200"/>
+            <a:t>Benutzerprofil, Youtube-API, Chat</a:t>
+          </a:r>
+        </a:p>
+      </dsp:txBody>
+      <dsp:txXfrm>
+        <a:off x="2110710" y="35540"/>
+        <a:ext cx="1264980" cy="843319"/>
+      </dsp:txXfrm>
+    </dsp:sp>
+    <dsp:sp modelId="{8244C3DF-09D6-4A1F-88A4-9CABACD931B5}">
+      <dsp:nvSpPr>
+        <dsp:cNvPr id="0" name=""/>
+        <dsp:cNvSpPr/>
+      </dsp:nvSpPr>
+      <dsp:spPr>
+        <a:xfrm>
+          <a:off x="3375689" y="35540"/>
+          <a:ext cx="2108299" cy="843319"/>
+        </a:xfrm>
+        <a:prstGeom prst="chevron">
+          <a:avLst/>
+        </a:prstGeom>
+        <a:solidFill>
+          <a:schemeClr val="accent1">
+            <a:hueOff val="0"/>
+            <a:satOff val="0"/>
+            <a:lumOff val="0"/>
+            <a:alphaOff val="0"/>
+          </a:schemeClr>
+        </a:solidFill>
+        <a:ln w="12700" cap="flat" cmpd="sng" algn="ctr">
+          <a:solidFill>
+            <a:schemeClr val="lt1">
+              <a:hueOff val="0"/>
+              <a:satOff val="0"/>
+              <a:lumOff val="0"/>
+              <a:alphaOff val="0"/>
+            </a:schemeClr>
+          </a:solidFill>
+          <a:prstDash val="solid"/>
+          <a:miter lim="800000"/>
+        </a:ln>
+        <a:effectLst/>
+      </dsp:spPr>
+      <dsp:style>
+        <a:lnRef idx="2">
+          <a:scrgbClr r="0" g="0" b="0"/>
+        </a:lnRef>
+        <a:fillRef idx="1">
+          <a:scrgbClr r="0" g="0" b="0"/>
+        </a:fillRef>
+        <a:effectRef idx="0">
+          <a:scrgbClr r="0" g="0" b="0"/>
+        </a:effectRef>
+        <a:fontRef idx="minor">
+          <a:schemeClr val="lt1"/>
+        </a:fontRef>
+      </dsp:style>
+      <dsp:txBody>
+        <a:bodyPr spcFirstLastPara="0" vert="horz" wrap="square" lIns="56007" tIns="37338" rIns="18669" bIns="37338" numCol="1" spcCol="1270" anchor="ctr" anchorCtr="0">
+          <a:noAutofit/>
+        </a:bodyPr>
+        <a:lstStyle/>
+        <a:p>
+          <a:pPr marL="0" lvl="0" indent="0" algn="ctr" defTabSz="622300">
+            <a:lnSpc>
+              <a:spcPct val="90000"/>
+            </a:lnSpc>
+            <a:spcBef>
+              <a:spcPct val="0"/>
+            </a:spcBef>
+            <a:spcAft>
+              <a:spcPct val="35000"/>
+            </a:spcAft>
+            <a:buNone/>
+          </a:pPr>
+          <a:r>
+            <a:rPr lang="de-DE" sz="1400" kern="1200"/>
+            <a:t>Security, Schönheitsimpl.</a:t>
+          </a:r>
+        </a:p>
+      </dsp:txBody>
+      <dsp:txXfrm>
+        <a:off x="3797349" y="35540"/>
+        <a:ext cx="1264980" cy="843319"/>
+      </dsp:txXfrm>
+    </dsp:sp>
+  </dsp:spTree>
+</dsp:drawing>
+</file>
+
+<file path=word/diagrams/layout1.xml><?xml version="1.0" encoding="utf-8"?>
+<dgm:layoutDef xmlns:dgm="http://schemas.openxmlformats.org/drawingml/2006/diagram" xmlns:a="http://schemas.openxmlformats.org/drawingml/2006/main" uniqueId="urn:microsoft.com/office/officeart/2005/8/layout/hChevron3">
+  <dgm:title val=""/>
+  <dgm:desc val=""/>
+  <dgm:catLst>
+    <dgm:cat type="process" pri="10000"/>
+  </dgm:catLst>
+  <dgm:sampData useDef="1">
+    <dgm:dataModel>
+      <dgm:ptLst/>
+      <dgm:bg/>
+      <dgm:whole/>
+    </dgm:dataModel>
+  </dgm:sampData>
+  <dgm:styleData>
+    <dgm:dataModel>
+      <dgm:ptLst>
+        <dgm:pt modelId="0" type="doc"/>
+        <dgm:pt modelId="1"/>
+        <dgm:pt modelId="2"/>
+      </dgm:ptLst>
+      <dgm:cxnLst>
+        <dgm:cxn modelId="3" srcId="0" destId="1" srcOrd="0" destOrd="0"/>
+        <dgm:cxn modelId="4" srcId="0" destId="2" srcOrd="1" destOrd="0"/>
+      </dgm:cxnLst>
+      <dgm:bg/>
+      <dgm:whole/>
+    </dgm:dataModel>
+  </dgm:styleData>
+  <dgm:clrData>
+    <dgm:dataModel>
+      <dgm:ptLst>
+        <dgm:pt modelId="0" type="doc"/>
+        <dgm:pt modelId="1"/>
+        <dgm:pt modelId="2"/>
+        <dgm:pt modelId="3"/>
+        <dgm:pt modelId="4"/>
+      </dgm:ptLst>
+      <dgm:cxnLst>
+        <dgm:cxn modelId="5" srcId="0" destId="1" srcOrd="0" destOrd="0"/>
+        <dgm:cxn modelId="6" srcId="0" destId="2" srcOrd="1" destOrd="0"/>
+        <dgm:cxn modelId="7" srcId="0" destId="3" srcOrd="2" destOrd="0"/>
+        <dgm:cxn modelId="8" srcId="0" destId="4" srcOrd="3" destOrd="0"/>
+      </dgm:cxnLst>
+      <dgm:bg/>
+      <dgm:whole/>
+    </dgm:dataModel>
+  </dgm:clrData>
+  <dgm:layoutNode name="Name0">
+    <dgm:varLst>
+      <dgm:dir/>
+      <dgm:resizeHandles val="exact"/>
+    </dgm:varLst>
+    <dgm:choose name="Name1">
+      <dgm:if name="Name2" func="var" arg="dir" op="equ" val="norm">
+        <dgm:alg type="lin"/>
+      </dgm:if>
+      <dgm:else name="Name3">
+        <dgm:alg type="lin">
+          <dgm:param type="linDir" val="fromR"/>
+        </dgm:alg>
+      </dgm:else>
+    </dgm:choose>
+    <dgm:shape xmlns:r="http://schemas.openxmlformats.org/officeDocument/2006/relationships" r:blip="">
+      <dgm:adjLst/>
+    </dgm:shape>
+    <dgm:presOf/>
+    <dgm:choose name="Name4">
+      <dgm:if name="Name5" axis="root des" func="maxDepth" op="gte" val="2">
+        <dgm:constrLst>
+          <dgm:constr type="w" for="ch" forName="parAndChTx" refType="w"/>
+          <dgm:constr type="primFontSz" for="ch" ptType="node" op="equ"/>
+          <dgm:constr type="w" for="ch" forName="parAndChSpace" refType="w" refFor="ch" refForName="parAndChTx" fact="-0.2"/>
+          <dgm:constr type="w" for="ch" ptType="sibTrans" op="equ"/>
+        </dgm:constrLst>
+        <dgm:ruleLst/>
+        <dgm:forEach name="Name6" axis="ch" ptType="node">
+          <dgm:layoutNode name="parAndChTx">
+            <dgm:varLst>
+              <dgm:bulletEnabled val="1"/>
+            </dgm:varLst>
+            <dgm:alg type="tx"/>
+            <dgm:choose name="Name7">
+              <dgm:if name="Name8" func="var" arg="dir" op="equ" val="norm">
+                <dgm:choose name="Name9">
+                  <dgm:if name="Name10" axis="self" ptType="node" func="pos" op="equ" val="1">
+                    <dgm:shape xmlns:r="http://schemas.openxmlformats.org/officeDocument/2006/relationships" type="homePlate" r:blip="">
+                      <dgm:adjLst>
+                        <dgm:adj idx="1" val="0.25"/>
+                      </dgm:adjLst>
+                    </dgm:shape>
+                    <dgm:presOf axis="desOrSelf" ptType="node"/>
+                    <dgm:constrLst>
+                      <dgm:constr type="h" refType="w" op="equ" fact="0.8"/>
+                      <dgm:constr type="primFontSz" val="65"/>
+                      <dgm:constr type="tMarg" refType="primFontSz" fact="0.2"/>
+                      <dgm:constr type="bMarg" refType="primFontSz" fact="0.2"/>
+                      <dgm:constr type="lMarg" refType="w" fact="0.1"/>
+                      <dgm:constr type="rMarg" refType="w" fact="0.4"/>
+                    </dgm:constrLst>
+                  </dgm:if>
+                  <dgm:else name="Name11">
+                    <dgm:shape xmlns:r="http://schemas.openxmlformats.org/officeDocument/2006/relationships" type="chevron" r:blip="">
+                      <dgm:adjLst>
+                        <dgm:adj idx="1" val="0.25"/>
+                      </dgm:adjLst>
+                    </dgm:shape>
+                    <dgm:presOf axis="desOrSelf" ptType="node"/>
+                    <dgm:constrLst>
+                      <dgm:constr type="h" refType="w" op="equ" fact="0.8"/>
+                      <dgm:constr type="primFontSz" val="65"/>
+                      <dgm:constr type="tMarg" refType="primFontSz" fact="0.2"/>
+                      <dgm:constr type="bMarg" refType="primFontSz" fact="0.2"/>
+                      <dgm:constr type="lMarg" refType="w" fact="0.1"/>
+                      <dgm:constr type="rMarg" refType="w" fact="0.1"/>
+                    </dgm:constrLst>
+                  </dgm:else>
+                </dgm:choose>
+              </dgm:if>
+              <dgm:else name="Name12">
+                <dgm:choose name="Name13">
+                  <dgm:if name="Name14" axis="self" ptType="node" func="pos" op="equ" val="1">
+                    <dgm:shape xmlns:r="http://schemas.openxmlformats.org/officeDocument/2006/relationships" rot="180" type="homePlate" r:blip="">
+                      <dgm:adjLst>
+                        <dgm:adj idx="1" val="0.25"/>
+                      </dgm:adjLst>
+                    </dgm:shape>
+                    <dgm:presOf axis="desOrSelf" ptType="node"/>
+                    <dgm:constrLst>
+                      <dgm:constr type="h" refType="w" op="equ" fact="0.8"/>
+                      <dgm:constr type="primFontSz" val="65"/>
+                      <dgm:constr type="tMarg" refType="primFontSz" fact="0.2"/>
+                      <dgm:constr type="bMarg" refType="primFontSz" fact="0.2"/>
+                      <dgm:constr type="lMarg" refType="w" fact="0.4"/>
+                      <dgm:constr type="rMarg" refType="w" fact="0.1"/>
+                    </dgm:constrLst>
+                  </dgm:if>
+                  <dgm:else name="Name15">
+                    <dgm:shape xmlns:r="http://schemas.openxmlformats.org/officeDocument/2006/relationships" rot="180" type="chevron" r:blip="">
+                      <dgm:adjLst>
+                        <dgm:adj idx="1" val="0.25"/>
+                      </dgm:adjLst>
+                    </dgm:shape>
+                    <dgm:presOf axis="desOrSelf" ptType="node"/>
+                    <dgm:constrLst>
+                      <dgm:constr type="h" refType="w" op="equ" fact="0.8"/>
+                      <dgm:constr type="primFontSz" val="65"/>
+                      <dgm:constr type="tMarg" refType="primFontSz" fact="0.2"/>
+                      <dgm:constr type="bMarg" refType="primFontSz" fact="0.2"/>
+                      <dgm:constr type="lMarg" refType="w" fact="0.1"/>
+                      <dgm:constr type="rMarg" refType="w" fact="0.1"/>
+                    </dgm:constrLst>
+                  </dgm:else>
+                </dgm:choose>
+              </dgm:else>
+            </dgm:choose>
+            <dgm:ruleLst>
+              <dgm:rule type="primFontSz" val="5" fact="NaN" max="NaN"/>
+            </dgm:ruleLst>
+          </dgm:layoutNode>
+          <dgm:forEach name="Name16" axis="followSib" ptType="sibTrans" cnt="1">
+            <dgm:layoutNode name="parAndChSpace">
+              <dgm:alg type="sp"/>
+              <dgm:shape xmlns:r="http://schemas.openxmlformats.org/officeDocument/2006/relationships" r:blip="">
+                <dgm:adjLst/>
+              </dgm:shape>
+              <dgm:presOf/>
+              <dgm:constrLst/>
+              <dgm:ruleLst/>
+            </dgm:layoutNode>
+          </dgm:forEach>
+        </dgm:forEach>
+      </dgm:if>
+      <dgm:else name="Name17">
+        <dgm:constrLst>
+          <dgm:constr type="w" for="ch" forName="parTxOnly" refType="w"/>
+          <dgm:constr type="primFontSz" for="ch" ptType="node" op="equ"/>
+          <dgm:constr type="w" for="ch" forName="parSpace" refType="w" refFor="ch" refForName="parTxOnly" fact="-0.2"/>
+          <dgm:constr type="w" for="ch" ptType="sibTrans" op="equ"/>
+        </dgm:constrLst>
+        <dgm:ruleLst/>
+        <dgm:forEach name="Name18" axis="ch" ptType="node">
+          <dgm:layoutNode name="parTxOnly">
+            <dgm:varLst>
+              <dgm:bulletEnabled val="1"/>
+            </dgm:varLst>
+            <dgm:alg type="tx"/>
+            <dgm:presOf axis="desOrSelf" ptType="node"/>
+            <dgm:choose name="Name19">
+              <dgm:if name="Name20" func="var" arg="dir" op="equ" val="norm">
+                <dgm:choose name="Name21">
+                  <dgm:if name="Name22" axis="self" ptType="node" func="pos" op="equ" val="1">
+                    <dgm:shape xmlns:r="http://schemas.openxmlformats.org/officeDocument/2006/relationships" type="homePlate" r:blip="">
+                      <dgm:adjLst/>
+                    </dgm:shape>
+                    <dgm:constrLst>
+                      <dgm:constr type="h" refType="w" op="equ" fact="0.4"/>
+                      <dgm:constr type="primFontSz" val="65"/>
+                      <dgm:constr type="tMarg" refType="primFontSz" fact="0.21"/>
+                      <dgm:constr type="bMarg" refType="primFontSz" fact="0.21"/>
+                      <dgm:constr type="lMarg" refType="primFontSz" fact="0.42"/>
+                      <dgm:constr type="rMarg" refType="primFontSz" fact="0.105"/>
+                    </dgm:constrLst>
+                  </dgm:if>
+                  <dgm:else name="Name23">
+                    <dgm:shape xmlns:r="http://schemas.openxmlformats.org/officeDocument/2006/relationships" type="chevron" r:blip="">
+                      <dgm:adjLst/>
+                    </dgm:shape>
+                    <dgm:constrLst>
+                      <dgm:constr type="h" refType="w" op="equ" fact="0.4"/>
+                      <dgm:constr type="primFontSz" val="65"/>
+                      <dgm:constr type="tMarg" refType="primFontSz" fact="0.21"/>
+                      <dgm:constr type="bMarg" refType="primFontSz" fact="0.21"/>
+                      <dgm:constr type="lMarg" refType="primFontSz" fact="0.315"/>
+                      <dgm:constr type="rMarg" refType="primFontSz" fact="0.105"/>
+                    </dgm:constrLst>
+                  </dgm:else>
+                </dgm:choose>
+              </dgm:if>
+              <dgm:else name="Name24">
+                <dgm:choose name="Name25">
+                  <dgm:if name="Name26" axis="self" ptType="node" func="pos" op="equ" val="1">
+                    <dgm:shape xmlns:r="http://schemas.openxmlformats.org/officeDocument/2006/relationships" rot="180" type="homePlate" r:blip="">
+                      <dgm:adjLst/>
+                    </dgm:shape>
+                    <dgm:constrLst>
+                      <dgm:constr type="h" refType="w" op="equ" fact="0.4"/>
+                      <dgm:constr type="primFontSz" val="65"/>
+                      <dgm:constr type="tMarg" refType="primFontSz" fact="0.21"/>
+                      <dgm:constr type="bMarg" refType="primFontSz" fact="0.21"/>
+                      <dgm:constr type="lMarg" refType="primFontSz" fact="0.105"/>
+                      <dgm:constr type="rMarg" refType="primFontSz" fact="0.42"/>
+                    </dgm:constrLst>
+                  </dgm:if>
+                  <dgm:else name="Name27">
+                    <dgm:shape xmlns:r="http://schemas.openxmlformats.org/officeDocument/2006/relationships" rot="180" type="chevron" r:blip="">
+                      <dgm:adjLst/>
+                    </dgm:shape>
+                    <dgm:constrLst>
+                      <dgm:constr type="h" refType="w" op="equ" fact="0.4"/>
+                      <dgm:constr type="primFontSz" val="65"/>
+                      <dgm:constr type="tMarg" refType="primFontSz" fact="0.21"/>
+                      <dgm:constr type="bMarg" refType="primFontSz" fact="0.21"/>
+                      <dgm:constr type="lMarg" refType="primFontSz" fact="0.105"/>
+                      <dgm:constr type="rMarg" refType="primFontSz" fact="0.315"/>
+                    </dgm:constrLst>
+                  </dgm:else>
+                </dgm:choose>
+              </dgm:else>
+            </dgm:choose>
+            <dgm:ruleLst>
+              <dgm:rule type="primFontSz" val="5" fact="NaN" max="NaN"/>
+            </dgm:ruleLst>
+          </dgm:layoutNode>
+          <dgm:forEach name="Name28" axis="followSib" ptType="sibTrans" cnt="1">
+            <dgm:layoutNode name="parSpace">
+              <dgm:alg type="sp"/>
+              <dgm:shape xmlns:r="http://schemas.openxmlformats.org/officeDocument/2006/relationships" r:blip="">
+                <dgm:adjLst/>
+              </dgm:shape>
+              <dgm:presOf/>
+              <dgm:constrLst/>
+              <dgm:ruleLst/>
+            </dgm:layoutNode>
+          </dgm:forEach>
+        </dgm:forEach>
+      </dgm:else>
+    </dgm:choose>
+  </dgm:layoutNode>
+</dgm:layoutDef>
+</file>
+
+<file path=word/diagrams/quickStyle1.xml><?xml version="1.0" encoding="utf-8"?>
+<dgm:styleDef xmlns:dgm="http://schemas.openxmlformats.org/drawingml/2006/diagram" xmlns:a="http://schemas.openxmlformats.org/drawingml/2006/main" uniqueId="urn:microsoft.com/office/officeart/2005/8/quickstyle/simple1">
+  <dgm:title val=""/>
+  <dgm:desc val=""/>
+  <dgm:catLst>
+    <dgm:cat type="simple" pri="10100"/>
+  </dgm:catLst>
+  <dgm:scene3d>
+    <a:camera prst="orthographicFront"/>
+    <a:lightRig rig="threePt" dir="t"/>
+  </dgm:scene3d>
+  <dgm:styleLbl name="node0">
+    <dgm:scene3d>
+      <a:camera prst="orthographicFront"/>
+      <a:lightRig rig="threePt" dir="t"/>
+    </dgm:scene3d>
+    <dgm:sp3d/>
+    <dgm:txPr/>
+    <dgm:style>
+      <a:lnRef idx="2">
+        <a:scrgbClr r="0" g="0" b="0"/>
+      </a:lnRef>
+      <a:fillRef idx="1">
+        <a:scrgbClr r="0" g="0" b="0"/>
+      </a:fillRef>
+      <a:effectRef idx="0">
+        <a:scrgbClr r="0" g="0" b="0"/>
+      </a:effectRef>
+      <a:fontRef idx="minor">
+        <a:schemeClr val="lt1"/>
+      </a:fontRef>
+    </dgm:style>
+  </dgm:styleLbl>
+  <dgm:styleLbl name="lnNode1">
+    <dgm:scene3d>
+      <a:camera prst="orthographicFront"/>
+      <a:lightRig rig="threePt" dir="t"/>
+    </dgm:scene3d>
+    <dgm:sp3d/>
+    <dgm:txPr/>
+    <dgm:style>
+      <a:lnRef idx="2">
+        <a:scrgbClr r="0" g="0" b="0"/>
+      </a:lnRef>
+      <a:fillRef idx="1">
+        <a:scrgbClr r="0" g="0" b="0"/>
+      </a:fillRef>
+      <a:effectRef idx="0">
+        <a:scrgbClr r="0" g="0" b="0"/>
+      </a:effectRef>
+      <a:fontRef idx="minor">
+        <a:schemeClr val="lt1"/>
+      </a:fontRef>
+    </dgm:style>
+  </dgm:styleLbl>
+  <dgm:styleLbl name="vennNode1">
+    <dgm:scene3d>
+      <a:camera prst="orthographicFront"/>
+      <a:lightRig rig="threePt" dir="t"/>
+    </dgm:scene3d>
+    <dgm:sp3d/>
+    <dgm:txPr/>
+    <dgm:style>
+      <a:lnRef idx="2">
+        <a:scrgbClr r="0" g="0" b="0"/>
+      </a:lnRef>
+      <a:fillRef idx="1">
+        <a:scrgbClr r="0" g="0" b="0"/>
+      </a:fillRef>
+      <a:effectRef idx="0">
+        <a:scrgbClr r="0" g="0" b="0"/>
+      </a:effectRef>
+      <a:fontRef idx="minor">
+        <a:schemeClr val="tx1"/>
+      </a:fontRef>
+    </dgm:style>
+  </dgm:styleLbl>
+  <dgm:styleLbl name="alignNode1">
+    <dgm:scene3d>
+      <a:camera prst="orthographicFront"/>
+      <a:lightRig rig="threePt" dir="t"/>
+    </dgm:scene3d>
+    <dgm:sp3d/>
+    <dgm:txPr/>
+    <dgm:style>
+      <a:lnRef idx="2">
+        <a:scrgbClr r="0" g="0" b="0"/>
+      </a:lnRef>
+      <a:fillRef idx="1">
+        <a:scrgbClr r="0" g="0" b="0"/>
+      </a:fillRef>
+      <a:effectRef idx="0">
+        <a:scrgbClr r="0" g="0" b="0"/>
+      </a:effectRef>
+      <a:fontRef idx="minor">
+        <a:schemeClr val="lt1"/>
+      </a:fontRef>
+    </dgm:style>
+  </dgm:styleLbl>
+  <dgm:styleLbl name="node1">
+    <dgm:scene3d>
+      <a:camera prst="orthographicFront"/>
+      <a:lightRig rig="threePt" dir="t"/>
+    </dgm:scene3d>
+    <dgm:sp3d/>
+    <dgm:txPr/>
+    <dgm:style>
+      <a:lnRef idx="2">
+        <a:scrgbClr r="0" g="0" b="0"/>
+      </a:lnRef>
+      <a:fillRef idx="1">
+        <a:scrgbClr r="0" g="0" b="0"/>
+      </a:fillRef>
+      <a:effectRef idx="0">
+        <a:scrgbClr r="0" g="0" b="0"/>
+      </a:effectRef>
+      <a:fontRef idx="minor">
+        <a:schemeClr val="lt1"/>
+      </a:fontRef>
+    </dgm:style>
+  </dgm:styleLbl>
+  <dgm:styleLbl name="node2">
+    <dgm:scene3d>
+      <a:camera prst="orthographicFront"/>
+      <a:lightRig rig="threePt" dir="t"/>
+    </dgm:scene3d>
+    <dgm:sp3d/>
+    <dgm:txPr/>
+    <dgm:style>
+      <a:lnRef idx="2">
+        <a:scrgbClr r="0" g="0" b="0"/>
+      </a:lnRef>
+      <a:fillRef idx="1">
+        <a:scrgbClr r="0" g="0" b="0"/>
+      </a:fillRef>
+      <a:effectRef idx="0">
+        <a:scrgbClr r="0" g="0" b="0"/>
+      </a:effectRef>
+      <a:fontRef idx="minor">
+        <a:schemeClr val="lt1"/>
+      </a:fontRef>
+    </dgm:style>
+  </dgm:styleLbl>
+  <dgm:styleLbl name="node3">
+    <dgm:scene3d>
+      <a:camera prst="orthographicFront"/>
+      <a:lightRig rig="threePt" dir="t"/>
+    </dgm:scene3d>
+    <dgm:sp3d/>
+    <dgm:txPr/>
+    <dgm:style>
+      <a:lnRef idx="2">
+        <a:scrgbClr r="0" g="0" b="0"/>
+      </a:lnRef>
+      <a:fillRef idx="1">
+        <a:scrgbClr r="0" g="0" b="0"/>
+      </a:fillRef>
+      <a:effectRef idx="0">
+        <a:scrgbClr r="0" g="0" b="0"/>
+      </a:effectRef>
+      <a:fontRef idx="minor">
+        <a:schemeClr val="lt1"/>
+      </a:fontRef>
+    </dgm:style>
+  </dgm:styleLbl>
+  <dgm:styleLbl name="node4">
+    <dgm:scene3d>
+      <a:camera prst="orthographicFront"/>
+      <a:lightRig rig="threePt" dir="t"/>
+    </dgm:scene3d>
+    <dgm:sp3d/>
+    <dgm:txPr/>
+    <dgm:style>
+      <a:lnRef idx="2">
+        <a:scrgbClr r="0" g="0" b="0"/>
+      </a:lnRef>
+      <a:fillRef idx="1">
+        <a:scrgbClr r="0" g="0" b="0"/>
+      </a:fillRef>
+      <a:effectRef idx="0">
+        <a:scrgbClr r="0" g="0" b="0"/>
+      </a:effectRef>
+      <a:fontRef idx="minor">
+        <a:schemeClr val="lt1"/>
+      </a:fontRef>
+    </dgm:style>
+  </dgm:styleLbl>
+  <dgm:styleLbl name="fgImgPlace1">
+    <dgm:scene3d>
+      <a:camera prst="orthographicFront"/>
+      <a:lightRig rig="threePt" dir="t"/>
+    </dgm:scene3d>
+    <dgm:sp3d/>
+    <dgm:txPr/>
+    <dgm:style>
+      <a:lnRef idx="2">
+        <a:scrgbClr r="0" g="0" b="0"/>
+      </a:lnRef>
+      <a:fillRef idx="1">
+        <a:scrgbClr r="0" g="0" b="0"/>
+      </a:fillRef>
+      <a:effectRef idx="0">
+        <a:scrgbClr r="0" g="0" b="0"/>
+      </a:effectRef>
+      <a:fontRef idx="minor"/>
+    </dgm:style>
+  </dgm:styleLbl>
+  <dgm:styleLbl name="alignImgPlace1">
+    <dgm:scene3d>
+      <a:camera prst="orthographicFront"/>
+      <a:lightRig rig="threePt" dir="t"/>
+    </dgm:scene3d>
+    <dgm:sp3d/>
+    <dgm:txPr/>
+    <dgm:style>
+      <a:lnRef idx="2">
+        <a:scrgbClr r="0" g="0" b="0"/>
+      </a:lnRef>
+      <a:fillRef idx="1">
+        <a:scrgbClr r="0" g="0" b="0"/>
+      </a:fillRef>
+      <a:effectRef idx="0">
+        <a:scrgbClr r="0" g="0" b="0"/>
+      </a:effectRef>
+      <a:fontRef idx="minor"/>
+    </dgm:style>
+  </dgm:styleLbl>
+  <dgm:styleLbl name="bgImgPlace1">
+    <dgm:scene3d>
+      <a:camera prst="orthographicFront"/>
+      <a:lightRig rig="threePt" dir="t"/>
+    </dgm:scene3d>
+    <dgm:sp3d/>
+    <dgm:txPr/>
+    <dgm:style>
+      <a:lnRef idx="2">
+        <a:scrgbClr r="0" g="0" b="0"/>
+      </a:lnRef>
+      <a:fillRef idx="1">
+        <a:scrgbClr r="0" g="0" b="0"/>
+      </a:fillRef>
+      <a:effectRef idx="0">
+        <a:scrgbClr r="0" g="0" b="0"/>
+      </a:effectRef>
+      <a:fontRef idx="minor"/>
+    </dgm:style>
+  </dgm:styleLbl>
+  <dgm:styleLbl name="sibTrans2D1">
+    <dgm:scene3d>
+      <a:camera prst="orthographicFront"/>
+      <a:lightRig rig="threePt" dir="t"/>
+    </dgm:scene3d>
+    <dgm:sp3d/>
+    <dgm:txPr/>
+    <dgm:style>
+      <a:lnRef idx="0">
+        <a:scrgbClr r="0" g="0" b="0"/>
+      </a:lnRef>
+      <a:fillRef idx="1">
+        <a:scrgbClr r="0" g="0" b="0"/>
+      </a:fillRef>
+      <a:effectRef idx="0">
+        <a:scrgbClr r="0" g="0" b="0"/>
+      </a:effectRef>
+      <a:fontRef idx="minor">
+        <a:schemeClr val="lt1"/>
+      </a:fontRef>
+    </dgm:style>
+  </dgm:styleLbl>
+  <dgm:styleLbl name="fgSibTrans2D1">
+    <dgm:scene3d>
+      <a:camera prst="orthographicFront"/>
+      <a:lightRig rig="threePt" dir="t"/>
+    </dgm:scene3d>
+    <dgm:sp3d/>
+    <dgm:txPr/>
+    <dgm:style>
+      <a:lnRef idx="0">
+        <a:scrgbClr r="0" g="0" b="0"/>
+      </a:lnRef>
+      <a:fillRef idx="1">
+        <a:scrgbClr r="0" g="0" b="0"/>
+      </a:fillRef>
+      <a:effectRef idx="0">
+        <a:scrgbClr r="0" g="0" b="0"/>
+      </a:effectRef>
+      <a:fontRef idx="minor">
+        <a:schemeClr val="lt1"/>
+      </a:fontRef>
+    </dgm:style>
+  </dgm:styleLbl>
+  <dgm:styleLbl name="bgSibTrans2D1">
+    <dgm:scene3d>
+      <a:camera prst="orthographicFront"/>
+      <a:lightRig rig="threePt" dir="t"/>
+    </dgm:scene3d>
+    <dgm:sp3d/>
+    <dgm:txPr/>
+    <dgm:style>
+      <a:lnRef idx="0">
+        <a:scrgbClr r="0" g="0" b="0"/>
+      </a:lnRef>
+      <a:fillRef idx="1">
+        <a:scrgbClr r="0" g="0" b="0"/>
+      </a:fillRef>
+      <a:effectRef idx="0">
+        <a:scrgbClr r="0" g="0" b="0"/>
+      </a:effectRef>
+      <a:fontRef idx="minor">
+        <a:schemeClr val="lt1"/>
+      </a:fontRef>
+    </dgm:style>
+  </dgm:styleLbl>
+  <dgm:styleLbl name="sibTrans1D1">
+    <dgm:scene3d>
+      <a:camera prst="orthographicFront"/>
+      <a:lightRig rig="threePt" dir="t"/>
+    </dgm:scene3d>
+    <dgm:sp3d/>
+    <dgm:txPr/>
+    <dgm:style>
+      <a:lnRef idx="1">
+        <a:scrgbClr r="0" g="0" b="0"/>
+      </a:lnRef>
+      <a:fillRef idx="0">
+        <a:scrgbClr r="0" g="0" b="0"/>
+      </a:fillRef>
+      <a:effectRef idx="0">
+        <a:scrgbClr r="0" g="0" b="0"/>
+      </a:effectRef>
+      <a:fontRef idx="minor"/>
+    </dgm:style>
+  </dgm:styleLbl>
+  <dgm:styleLbl name="callout">
+    <dgm:scene3d>
+      <a:camera prst="orthographicFront"/>
+      <a:lightRig rig="threePt" dir="t"/>
+    </dgm:scene3d>
+    <dgm:sp3d/>
+    <dgm:txPr/>
+    <dgm:style>
+      <a:lnRef idx="2">
+        <a:scrgbClr r="0" g="0" b="0"/>
+      </a:lnRef>
+      <a:fillRef idx="1">
+        <a:scrgbClr r="0" g="0" b="0"/>
+      </a:fillRef>
+      <a:effectRef idx="0">
+        <a:scrgbClr r="0" g="0" b="0"/>
+      </a:effectRef>
+      <a:fontRef idx="minor"/>
+    </dgm:style>
+  </dgm:styleLbl>
+  <dgm:styleLbl name="asst0">
+    <dgm:scene3d>
+      <a:camera prst="orthographicFront"/>
+      <a:lightRig rig="threePt" dir="t"/>
+    </dgm:scene3d>
+    <dgm:sp3d/>
+    <dgm:txPr/>
+    <dgm:style>
+      <a:lnRef idx="2">
+        <a:scrgbClr r="0" g="0" b="0"/>
+      </a:lnRef>
+      <a:fillRef idx="1">
+        <a:scrgbClr r="0" g="0" b="0"/>
+      </a:fillRef>
+      <a:effectRef idx="0">
+        <a:scrgbClr r="0" g="0" b="0"/>
+      </a:effectRef>
+      <a:fontRef idx="minor">
+        <a:schemeClr val="lt1"/>
+      </a:fontRef>
+    </dgm:style>
+  </dgm:styleLbl>
+  <dgm:styleLbl name="asst1">
+    <dgm:scene3d>
+      <a:camera prst="orthographicFront"/>
+      <a:lightRig rig="threePt" dir="t"/>
+    </dgm:scene3d>
+    <dgm:sp3d/>
+    <dgm:txPr/>
+    <dgm:style>
+      <a:lnRef idx="2">
+        <a:scrgbClr r="0" g="0" b="0"/>
+      </a:lnRef>
+      <a:fillRef idx="1">
+        <a:scrgbClr r="0" g="0" b="0"/>
+      </a:fillRef>
+      <a:effectRef idx="0">
+        <a:scrgbClr r="0" g="0" b="0"/>
+      </a:effectRef>
+      <a:fontRef idx="minor">
+        <a:schemeClr val="lt1"/>
+      </a:fontRef>
+    </dgm:style>
+  </dgm:styleLbl>
+  <dgm:styleLbl name="asst2">
+    <dgm:scene3d>
+      <a:camera prst="orthographicFront"/>
+      <a:lightRig rig="threePt" dir="t"/>
+    </dgm:scene3d>
+    <dgm:sp3d/>
+    <dgm:txPr/>
+    <dgm:style>
+      <a:lnRef idx="2">
+        <a:scrgbClr r="0" g="0" b="0"/>
+      </a:lnRef>
+      <a:fillRef idx="1">
+        <a:scrgbClr r="0" g="0" b="0"/>
+      </a:fillRef>
+      <a:effectRef idx="0">
+        <a:scrgbClr r="0" g="0" b="0"/>
+      </a:effectRef>
+      <a:fontRef idx="minor">
+        <a:schemeClr val="lt1"/>
+      </a:fontRef>
+    </dgm:style>
+  </dgm:styleLbl>
+  <dgm:styleLbl name="asst3">
+    <dgm:scene3d>
+      <a:camera prst="orthographicFront"/>
+      <a:lightRig rig="threePt" dir="t"/>
+    </dgm:scene3d>
+    <dgm:sp3d/>
+    <dgm:txPr/>
+    <dgm:style>
+      <a:lnRef idx="2">
+        <a:scrgbClr r="0" g="0" b="0"/>
+      </a:lnRef>
+      <a:fillRef idx="1">
+        <a:scrgbClr r="0" g="0" b="0"/>
+      </a:fillRef>
+      <a:effectRef idx="0">
+        <a:scrgbClr r="0" g="0" b="0"/>
+      </a:effectRef>
+      <a:fontRef idx="minor">
+        <a:schemeClr val="lt1"/>
+      </a:fontRef>
+    </dgm:style>
+  </dgm:styleLbl>
+  <dgm:styleLbl name="asst4">
+    <dgm:scene3d>
+      <a:camera prst="orthographicFront"/>
+      <a:lightRig rig="threePt" dir="t"/>
+    </dgm:scene3d>
+    <dgm:sp3d/>
+    <dgm:txPr/>
+    <dgm:style>
+      <a:lnRef idx="2">
+        <a:scrgbClr r="0" g="0" b="0"/>
+      </a:lnRef>
+      <a:fillRef idx="1">
+        <a:scrgbClr r="0" g="0" b="0"/>
+      </a:fillRef>
+      <a:effectRef idx="0">
+        <a:scrgbClr r="0" g="0" b="0"/>
+      </a:effectRef>
+      <a:fontRef idx="minor">
+        <a:schemeClr val="lt1"/>
+      </a:fontRef>
+    </dgm:style>
+  </dgm:styleLbl>
+  <dgm:styleLbl name="parChTrans2D1">
+    <dgm:scene3d>
+      <a:camera prst="orthographicFront"/>
+      <a:lightRig rig="threePt" dir="t"/>
+    </dgm:scene3d>
+    <dgm:sp3d/>
+    <dgm:txPr/>
+    <dgm:style>
+      <a:lnRef idx="2">
+        <a:scrgbClr r="0" g="0" b="0"/>
+      </a:lnRef>
+      <a:fillRef idx="1">
+        <a:scrgbClr r="0" g="0" b="0"/>
+      </a:fillRef>
+      <a:effectRef idx="0">
+        <a:scrgbClr r="0" g="0" b="0"/>
+      </a:effectRef>
+      <a:fontRef idx="minor">
+        <a:schemeClr val="lt1"/>
+      </a:fontRef>
+    </dgm:style>
+  </dgm:styleLbl>
+  <dgm:styleLbl name="parChTrans2D2">
+    <dgm:scene3d>
+      <a:camera prst="orthographicFront"/>
+      <a:lightRig rig="threePt" dir="t"/>
+    </dgm:scene3d>
+    <dgm:sp3d/>
+    <dgm:txPr/>
+    <dgm:style>
+      <a:lnRef idx="2">
+        <a:scrgbClr r="0" g="0" b="0"/>
+      </a:lnRef>
+      <a:fillRef idx="1">
+        <a:scrgbClr r="0" g="0" b="0"/>
+      </a:fillRef>
+      <a:effectRef idx="0">
+        <a:scrgbClr r="0" g="0" b="0"/>
+      </a:effectRef>
+      <a:fontRef idx="minor">
+        <a:schemeClr val="lt1"/>
+      </a:fontRef>
+    </dgm:style>
+  </dgm:styleLbl>
+  <dgm:styleLbl name="parChTrans2D3">
+    <dgm:scene3d>
+      <a:camera prst="orthographicFront"/>
+      <a:lightRig rig="threePt" dir="t"/>
+    </dgm:scene3d>
+    <dgm:sp3d/>
+    <dgm:txPr/>
+    <dgm:style>
+      <a:lnRef idx="2">
+        <a:scrgbClr r="0" g="0" b="0"/>
+      </a:lnRef>
+      <a:fillRef idx="1">
+        <a:scrgbClr r="0" g="0" b="0"/>
+      </a:fillRef>
+      <a:effectRef idx="0">
+        <a:scrgbClr r="0" g="0" b="0"/>
+      </a:effectRef>
+      <a:fontRef idx="minor">
+        <a:schemeClr val="lt1"/>
+      </a:fontRef>
+    </dgm:style>
+  </dgm:styleLbl>
+  <dgm:styleLbl name="parChTrans2D4">
+    <dgm:scene3d>
+      <a:camera prst="orthographicFront"/>
+      <a:lightRig rig="threePt" dir="t"/>
+    </dgm:scene3d>
+    <dgm:sp3d/>
+    <dgm:txPr/>
+    <dgm:style>
+      <a:lnRef idx="2">
+        <a:scrgbClr r="0" g="0" b="0"/>
+      </a:lnRef>
+      <a:fillRef idx="1">
+        <a:scrgbClr r="0" g="0" b="0"/>
+      </a:fillRef>
+      <a:effectRef idx="0">
+        <a:scrgbClr r="0" g="0" b="0"/>
+      </a:effectRef>
+      <a:fontRef idx="minor">
+        <a:schemeClr val="lt1"/>
+      </a:fontRef>
+    </dgm:style>
+  </dgm:styleLbl>
+  <dgm:styleLbl name="parChTrans1D1">
+    <dgm:scene3d>
+      <a:camera prst="orthographicFront"/>
+      <a:lightRig rig="threePt" dir="t"/>
+    </dgm:scene3d>
+    <dgm:sp3d/>
+    <dgm:txPr/>
+    <dgm:style>
+      <a:lnRef idx="2">
+        <a:scrgbClr r="0" g="0" b="0"/>
+      </a:lnRef>
+      <a:fillRef idx="0">
+        <a:scrgbClr r="0" g="0" b="0"/>
+      </a:fillRef>
+      <a:effectRef idx="0">
+        <a:scrgbClr r="0" g="0" b="0"/>
+      </a:effectRef>
+      <a:fontRef idx="minor"/>
+    </dgm:style>
+  </dgm:styleLbl>
+  <dgm:styleLbl name="parChTrans1D2">
+    <dgm:scene3d>
+      <a:camera prst="orthographicFront"/>
+      <a:lightRig rig="threePt" dir="t"/>
+    </dgm:scene3d>
+    <dgm:sp3d/>
+    <dgm:txPr/>
+    <dgm:style>
+      <a:lnRef idx="2">
+        <a:scrgbClr r="0" g="0" b="0"/>
+      </a:lnRef>
+      <a:fillRef idx="0">
+        <a:scrgbClr r="0" g="0" b="0"/>
+      </a:fillRef>
+      <a:effectRef idx="0">
+        <a:scrgbClr r="0" g="0" b="0"/>
+      </a:effectRef>
+      <a:fontRef idx="minor"/>
+    </dgm:style>
+  </dgm:styleLbl>
+  <dgm:styleLbl name="parChTrans1D3">
+    <dgm:scene3d>
+      <a:camera prst="orthographicFront"/>
+      <a:lightRig rig="threePt" dir="t"/>
+    </dgm:scene3d>
+    <dgm:sp3d/>
+    <dgm:txPr/>
+    <dgm:style>
+      <a:lnRef idx="2">
+        <a:scrgbClr r="0" g="0" b="0"/>
+      </a:lnRef>
+      <a:fillRef idx="0">
+        <a:scrgbClr r="0" g="0" b="0"/>
+      </a:fillRef>
+      <a:effectRef idx="0">
+        <a:scrgbClr r="0" g="0" b="0"/>
+      </a:effectRef>
+      <a:fontRef idx="minor"/>
+    </dgm:style>
+  </dgm:styleLbl>
+  <dgm:styleLbl name="parChTrans1D4">
+    <dgm:scene3d>
+      <a:camera prst="orthographicFront"/>
+      <a:lightRig rig="threePt" dir="t"/>
+    </dgm:scene3d>
+    <dgm:sp3d/>
+    <dgm:txPr/>
+    <dgm:style>
+      <a:lnRef idx="2">
+        <a:scrgbClr r="0" g="0" b="0"/>
+      </a:lnRef>
+      <a:fillRef idx="0">
+        <a:scrgbClr r="0" g="0" b="0"/>
+      </a:fillRef>
+      <a:effectRef idx="0">
+        <a:scrgbClr r="0" g="0" b="0"/>
+      </a:effectRef>
+      <a:fontRef idx="minor"/>
+    </dgm:style>
+  </dgm:styleLbl>
+  <dgm:styleLbl name="fgAcc1">
+    <dgm:scene3d>
+      <a:camera prst="orthographicFront"/>
+      <a:lightRig rig="threePt" dir="t"/>
+    </dgm:scene3d>
+    <dgm:sp3d/>
+    <dgm:txPr/>
+    <dgm:style>
+      <a:lnRef idx="2">
+        <a:scrgbClr r="0" g="0" b="0"/>
+      </a:lnRef>
+      <a:fillRef idx="1">
+        <a:scrgbClr r="0" g="0" b="0"/>
+      </a:fillRef>
+      <a:effectRef idx="0">
+        <a:scrgbClr r="0" g="0" b="0"/>
+      </a:effectRef>
+      <a:fontRef idx="minor"/>
+    </dgm:style>
+  </dgm:styleLbl>
+  <dgm:styleLbl name="conFgAcc1">
+    <dgm:scene3d>
+      <a:camera prst="orthographicFront"/>
+      <a:lightRig rig="threePt" dir="t"/>
+    </dgm:scene3d>
+    <dgm:sp3d/>
+    <dgm:txPr/>
+    <dgm:style>
+      <a:lnRef idx="2">
+        <a:scrgbClr r="0" g="0" b="0"/>
+      </a:lnRef>
+      <a:fillRef idx="1">
+        <a:scrgbClr r="0" g="0" b="0"/>
+      </a:fillRef>
+      <a:effectRef idx="0">
+        <a:scrgbClr r="0" g="0" b="0"/>
+      </a:effectRef>
+      <a:fontRef idx="minor"/>
+    </dgm:style>
+  </dgm:styleLbl>
+  <dgm:styleLbl name="alignAcc1">
+    <dgm:scene3d>
+      <a:camera prst="orthographicFront"/>
+      <a:lightRig rig="threePt" dir="t"/>
+    </dgm:scene3d>
+    <dgm:sp3d/>
+    <dgm:txPr/>
+    <dgm:style>
+      <a:lnRef idx="2">
+        <a:scrgbClr r="0" g="0" b="0"/>
+      </a:lnRef>
+      <a:fillRef idx="1">
+        <a:scrgbClr r="0" g="0" b="0"/>
+      </a:fillRef>
+      <a:effectRef idx="0">
+        <a:scrgbClr r="0" g="0" b="0"/>
+      </a:effectRef>
+      <a:fontRef idx="minor"/>
+    </dgm:style>
+  </dgm:styleLbl>
+  <dgm:styleLbl name="trAlignAcc1">
+    <dgm:scene3d>
+      <a:camera prst="orthographicFront"/>
+      <a:lightRig rig="threePt" dir="t"/>
+    </dgm:scene3d>
+    <dgm:sp3d/>
+    <dgm:txPr/>
+    <dgm:style>
+      <a:lnRef idx="1">
+        <a:scrgbClr r="0" g="0" b="0"/>
+      </a:lnRef>
+      <a:fillRef idx="1">
+        <a:scrgbClr r="0" g="0" b="0"/>
+      </a:fillRef>
+      <a:effectRef idx="0">
+        <a:scrgbClr r="0" g="0" b="0"/>
+      </a:effectRef>
+      <a:fontRef idx="minor"/>
+    </dgm:style>
+  </dgm:styleLbl>
+  <dgm:styleLbl name="bgAcc1">
+    <dgm:scene3d>
+      <a:camera prst="orthographicFront"/>
+      <a:lightRig rig="threePt" dir="t"/>
+    </dgm:scene3d>
+    <dgm:sp3d/>
+    <dgm:txPr/>
+    <dgm:style>
+      <a:lnRef idx="2">
+        <a:scrgbClr r="0" g="0" b="0"/>
+      </a:lnRef>
+      <a:fillRef idx="1">
+        <a:scrgbClr r="0" g="0" b="0"/>
+      </a:fillRef>
+      <a:effectRef idx="0">
+        <a:scrgbClr r="0" g="0" b="0"/>
+      </a:effectRef>
+      <a:fontRef idx="minor"/>
+    </dgm:style>
+  </dgm:styleLbl>
+  <dgm:styleLbl name="solidFgAcc1">
+    <dgm:scene3d>
+      <a:camera prst="orthographicFront"/>
+      <a:lightRig rig="threePt" dir="t"/>
+    </dgm:scene3d>
+    <dgm:sp3d/>
+    <dgm:txPr/>
+    <dgm:style>
+      <a:lnRef idx="2">
+        <a:scrgbClr r="0" g="0" b="0"/>
+      </a:lnRef>
+      <a:fillRef idx="1">
+        <a:scrgbClr r="0" g="0" b="0"/>
+      </a:fillRef>
+      <a:effectRef idx="0">
+        <a:scrgbClr r="0" g="0" b="0"/>
+      </a:effectRef>
+      <a:fontRef idx="minor"/>
+    </dgm:style>
+  </dgm:styleLbl>
+  <dgm:styleLbl name="solidAlignAcc1">
+    <dgm:scene3d>
+      <a:camera prst="orthographicFront"/>
+      <a:lightRig rig="threePt" dir="t"/>
+    </dgm:scene3d>
+    <dgm:sp3d/>
+    <dgm:txPr/>
+    <dgm:style>
+      <a:lnRef idx="2">
+        <a:scrgbClr r="0" g="0" b="0"/>
+      </a:lnRef>
+      <a:fillRef idx="1">
+        <a:scrgbClr r="0" g="0" b="0"/>
+      </a:fillRef>
+      <a:effectRef idx="0">
+        <a:scrgbClr r="0" g="0" b="0"/>
+      </a:effectRef>
+      <a:fontRef idx="minor"/>
+    </dgm:style>
+  </dgm:styleLbl>
+  <dgm:styleLbl name="solidBgAcc1">
+    <dgm:scene3d>
+      <a:camera prst="orthographicFront"/>
+      <a:lightRig rig="threePt" dir="t"/>
+    </dgm:scene3d>
+    <dgm:sp3d/>
+    <dgm:txPr/>
+    <dgm:style>
+      <a:lnRef idx="2">
+        <a:scrgbClr r="0" g="0" b="0"/>
+      </a:lnRef>
+      <a:fillRef idx="1">
+        <a:scrgbClr r="0" g="0" b="0"/>
+      </a:fillRef>
+      <a:effectRef idx="0">
+        <a:scrgbClr r="0" g="0" b="0"/>
+      </a:effectRef>
+      <a:fontRef idx="minor"/>
+    </dgm:style>
+  </dgm:styleLbl>
+  <dgm:styleLbl name="fgAccFollowNode1">
+    <dgm:scene3d>
+      <a:camera prst="orthographicFront"/>
+      <a:lightRig rig="threePt" dir="t"/>
+    </dgm:scene3d>
+    <dgm:sp3d/>
+    <dgm:txPr/>
+    <dgm:style>
+      <a:lnRef idx="2">
+        <a:scrgbClr r="0" g="0" b="0"/>
+      </a:lnRef>
+      <a:fillRef idx="1">
+        <a:scrgbClr r="0" g="0" b="0"/>
+      </a:fillRef>
+      <a:effectRef idx="0">
+        <a:scrgbClr r="0" g="0" b="0"/>
+      </a:effectRef>
+      <a:fontRef idx="minor"/>
+    </dgm:style>
+  </dgm:styleLbl>
+  <dgm:styleLbl name="alignAccFollowNode1">
+    <dgm:scene3d>
+      <a:camera prst="orthographicFront"/>
+      <a:lightRig rig="threePt" dir="t"/>
+    </dgm:scene3d>
+    <dgm:sp3d/>
+    <dgm:txPr/>
+    <dgm:style>
+      <a:lnRef idx="2">
+        <a:scrgbClr r="0" g="0" b="0"/>
+      </a:lnRef>
+      <a:fillRef idx="1">
+        <a:scrgbClr r="0" g="0" b="0"/>
+      </a:fillRef>
+      <a:effectRef idx="0">
+        <a:scrgbClr r="0" g="0" b="0"/>
+      </a:effectRef>
+      <a:fontRef idx="minor"/>
+    </dgm:style>
+  </dgm:styleLbl>
+  <dgm:styleLbl name="bgAccFollowNode1">
+    <dgm:scene3d>
+      <a:camera prst="orthographicFront"/>
+      <a:lightRig rig="threePt" dir="t"/>
+    </dgm:scene3d>
+    <dgm:sp3d/>
+    <dgm:txPr/>
+    <dgm:style>
+      <a:lnRef idx="2">
+        <a:scrgbClr r="0" g="0" b="0"/>
+      </a:lnRef>
+      <a:fillRef idx="1">
+        <a:scrgbClr r="0" g="0" b="0"/>
+      </a:fillRef>
+      <a:effectRef idx="0">
+        <a:scrgbClr r="0" g="0" b="0"/>
+      </a:effectRef>
+      <a:fontRef idx="minor"/>
+    </dgm:style>
+  </dgm:styleLbl>
+  <dgm:styleLbl name="fgAcc0">
+    <dgm:scene3d>
+      <a:camera prst="orthographicFront"/>
+      <a:lightRig rig="threePt" dir="t"/>
+    </dgm:scene3d>
+    <dgm:sp3d/>
+    <dgm:txPr/>
+    <dgm:style>
+      <a:lnRef idx="2">
+        <a:scrgbClr r="0" g="0" b="0"/>
+      </a:lnRef>
+      <a:fillRef idx="1">
+        <a:scrgbClr r="0" g="0" b="0"/>
+      </a:fillRef>
+      <a:effectRef idx="0">
+        <a:scrgbClr r="0" g="0" b="0"/>
+      </a:effectRef>
+      <a:fontRef idx="minor"/>
+    </dgm:style>
+  </dgm:styleLbl>
+  <dgm:styleLbl name="fgAcc2">
+    <dgm:scene3d>
+      <a:camera prst="orthographicFront"/>
+      <a:lightRig rig="threePt" dir="t"/>
+    </dgm:scene3d>
+    <dgm:sp3d/>
+    <dgm:txPr/>
+    <dgm:style>
+      <a:lnRef idx="2">
+        <a:scrgbClr r="0" g="0" b="0"/>
+      </a:lnRef>
+      <a:fillRef idx="1">
+        <a:scrgbClr r="0" g="0" b="0"/>
+      </a:fillRef>
+      <a:effectRef idx="0">
+        <a:scrgbClr r="0" g="0" b="0"/>
+      </a:effectRef>
+      <a:fontRef idx="minor"/>
+    </dgm:style>
+  </dgm:styleLbl>
+  <dgm:styleLbl name="fgAcc3">
+    <dgm:scene3d>
+      <a:camera prst="orthographicFront"/>
+      <a:lightRig rig="threePt" dir="t"/>
+    </dgm:scene3d>
+    <dgm:sp3d/>
+    <dgm:txPr/>
+    <dgm:style>
+      <a:lnRef idx="2">
+        <a:scrgbClr r="0" g="0" b="0"/>
+      </a:lnRef>
+      <a:fillRef idx="1">
+        <a:scrgbClr r="0" g="0" b="0"/>
+      </a:fillRef>
+      <a:effectRef idx="0">
+        <a:scrgbClr r="0" g="0" b="0"/>
+      </a:effectRef>
+      <a:fontRef idx="minor"/>
+    </dgm:style>
+  </dgm:styleLbl>
+  <dgm:styleLbl name="fgAcc4">
+    <dgm:scene3d>
+      <a:camera prst="orthographicFront"/>
+      <a:lightRig rig="threePt" dir="t"/>
+    </dgm:scene3d>
+    <dgm:sp3d/>
+    <dgm:txPr/>
+    <dgm:style>
+      <a:lnRef idx="2">
+        <a:scrgbClr r="0" g="0" b="0"/>
+      </a:lnRef>
+      <a:fillRef idx="1">
+        <a:scrgbClr r="0" g="0" b="0"/>
+      </a:fillRef>
+      <a:effectRef idx="0">
+        <a:scrgbClr r="0" g="0" b="0"/>
+      </a:effectRef>
+      <a:fontRef idx="minor"/>
+    </dgm:style>
+  </dgm:styleLbl>
+  <dgm:styleLbl name="bgShp">
+    <dgm:scene3d>
+      <a:camera prst="orthographicFront"/>
+      <a:lightRig rig="threePt" dir="t"/>
+    </dgm:scene3d>
+    <dgm:sp3d/>
+    <dgm:txPr/>
+    <dgm:style>
+      <a:lnRef idx="0">
+        <a:scrgbClr r="0" g="0" b="0"/>
+      </a:lnRef>
+      <a:fillRef idx="1">
+        <a:scrgbClr r="0" g="0" b="0"/>
+      </a:fillRef>
+      <a:effectRef idx="0">
+        <a:scrgbClr r="0" g="0" b="0"/>
+      </a:effectRef>
+      <a:fontRef idx="minor"/>
+    </dgm:style>
+  </dgm:styleLbl>
+  <dgm:styleLbl name="dkBgShp">
+    <dgm:scene3d>
+      <a:camera prst="orthographicFront"/>
+      <a:lightRig rig="threePt" dir="t"/>
+    </dgm:scene3d>
+    <dgm:sp3d/>
+    <dgm:txPr/>
+    <dgm:style>
+      <a:lnRef idx="0">
+        <a:scrgbClr r="0" g="0" b="0"/>
+      </a:lnRef>
+      <a:fillRef idx="1">
+        <a:scrgbClr r="0" g="0" b="0"/>
+      </a:fillRef>
+      <a:effectRef idx="0">
+        <a:scrgbClr r="0" g="0" b="0"/>
+      </a:effectRef>
+      <a:fontRef idx="minor"/>
+    </dgm:style>
+  </dgm:styleLbl>
+  <dgm:styleLbl name="trBgShp">
+    <dgm:scene3d>
+      <a:camera prst="orthographicFront"/>
+      <a:lightRig rig="threePt" dir="t"/>
+    </dgm:scene3d>
+    <dgm:sp3d/>
+    <dgm:txPr/>
+    <dgm:style>
+      <a:lnRef idx="0">
+        <a:scrgbClr r="0" g="0" b="0"/>
+      </a:lnRef>
+      <a:fillRef idx="1">
+        <a:scrgbClr r="0" g="0" b="0"/>
+      </a:fillRef>
+      <a:effectRef idx="0">
+        <a:scrgbClr r="0" g="0" b="0"/>
+      </a:effectRef>
+      <a:fontRef idx="minor"/>
+    </dgm:style>
+  </dgm:styleLbl>
+  <dgm:styleLbl name="fgShp">
+    <dgm:scene3d>
+      <a:camera prst="orthographicFront"/>
+      <a:lightRig rig="threePt" dir="t"/>
+    </dgm:scene3d>
+    <dgm:sp3d/>
+    <dgm:txPr/>
+    <dgm:style>
+      <a:lnRef idx="2">
+        <a:scrgbClr r="0" g="0" b="0"/>
+      </a:lnRef>
+      <a:fillRef idx="1">
+        <a:scrgbClr r="0" g="0" b="0"/>
+      </a:fillRef>
+      <a:effectRef idx="0">
+        <a:scrgbClr r="0" g="0" b="0"/>
+      </a:effectRef>
+      <a:fontRef idx="minor"/>
+    </dgm:style>
+  </dgm:styleLbl>
+  <dgm:styleLbl name="revTx">
+    <dgm:scene3d>
+      <a:camera prst="orthographicFront"/>
+      <a:lightRig rig="threePt" dir="t"/>
+    </dgm:scene3d>
+    <dgm:sp3d/>
+    <dgm:txPr/>
+    <dgm:style>
+      <a:lnRef idx="0">
+        <a:scrgbClr r="0" g="0" b="0"/>
+      </a:lnRef>
+      <a:fillRef idx="0">
+        <a:scrgbClr r="0" g="0" b="0"/>
+      </a:fillRef>
+      <a:effectRef idx="0">
+        <a:scrgbClr r="0" g="0" b="0"/>
+      </a:effectRef>
+      <a:fontRef idx="minor"/>
+    </dgm:style>
+  </dgm:styleLbl>
+</dgm:styleDef>
 </file>
 
 <file path=word/theme/theme1.xml><?xml version="1.0" encoding="utf-8"?>
@@ -3986,7 +8178,7 @@
 </file>
 
 <file path=customXml/itemProps1.xml><?xml version="1.0" encoding="utf-8"?>
-<ds:datastoreItem xmlns:ds="http://schemas.openxmlformats.org/officeDocument/2006/customXml" ds:itemID="{9055386B-2552-47C6-A8F1-C31B791DC4DA}">
+<ds:datastoreItem xmlns:ds="http://schemas.openxmlformats.org/officeDocument/2006/customXml" ds:itemID="{E75FAA85-33A6-4618-B448-041D0858F209}">
   <ds:schemaRefs>
     <ds:schemaRef ds:uri="http://schemas.openxmlformats.org/officeDocument/2006/bibliography"/>
   </ds:schemaRefs>

</xml_diff>